<commit_message>
Refactor RAG system by replacing `rag_agent` with `rag_retriever` for improved semantic search functionality. Update relevant files including app.py, SQL agent, and initialization scripts. Modify README to reflect changes in the RAG architecture and enhance example queries in examples.jsonl for better testing and usage.
</commit_message>
<xml_diff>
--- a/report/question_test.docx
+++ b/report/question_test.docx
@@ -214,18 +214,7 @@
           <w:szCs w:val="28"/>
           <w:shd w:val="clear" w:color="auto" w:fill="FFFFFF"/>
         </w:rPr>
-        <w:t>The total Units Sold of P0005 at S002 during 2022</w:t>
-      </w:r>
-      <w:r>
-        <w:rPr>
-          <w:rFonts w:ascii="Times New Roman" w:hAnsi="Times New Roman" w:cs="Times New Roman"/>
-          <w:color w:val="31333F"/>
-          <w:sz w:val="28"/>
-          <w:szCs w:val="28"/>
-          <w:shd w:val="clear" w:color="auto" w:fill="FFFFFF"/>
-        </w:rPr>
-        <w:noBreakHyphen/>
-        <w:t>01 is 3834.</w:t>
+        <w:t>3834.</w:t>
       </w:r>
     </w:p>
     <w:p>
@@ -423,16 +412,7 @@
           <w:szCs w:val="28"/>
           <w:shd w:val="clear" w:color="auto" w:fill="FFFFFF"/>
         </w:rPr>
-        <w:t xml:space="preserve"> </w:t>
-      </w:r>
-      <w:r>
-        <w:rPr>
-          <w:color w:val="31333F"/>
-          <w:sz w:val="28"/>
-          <w:szCs w:val="28"/>
-          <w:shd w:val="clear" w:color="auto" w:fill="FFFFFF"/>
-        </w:rPr>
-        <w:t>The top five categories by estimated revenue in Q1 2022 were Furniture ($13,984,265.67), Toys ($13,780,700.94), Groceries ($13,643,363.85), Electronics ($13,541,110.77), and Clothing ($13,500,595.05).</w:t>
+        <w:t xml:space="preserve"> The top five categories by estimated revenue in Q1 2022 were Furniture ($13,984,265.67), Toys ($13,780,700.94), Groceries ($13,643,363.85), Electronics ($13,541,110.77), and Clothing ($13,500,595.05).</w:t>
       </w:r>
     </w:p>
     <w:p>

</xml_diff>

<commit_message>
update new data + switch to postgres
</commit_message>
<xml_diff>
--- a/report/question_test.docx
+++ b/report/question_test.docx
@@ -3,456 +3,517 @@
 <w:document xmlns:wpc="http://schemas.microsoft.com/office/word/2010/wordprocessingCanvas" xmlns:cx="http://schemas.microsoft.com/office/drawing/2014/chartex" xmlns:cx1="http://schemas.microsoft.com/office/drawing/2015/9/8/chartex" xmlns:cx2="http://schemas.microsoft.com/office/drawing/2015/10/21/chartex" xmlns:cx3="http://schemas.microsoft.com/office/drawing/2016/5/9/chartex" xmlns:cx4="http://schemas.microsoft.com/office/drawing/2016/5/10/chartex" xmlns:cx5="http://schemas.microsoft.com/office/drawing/2016/5/11/chartex" xmlns:cx6="http://schemas.microsoft.com/office/drawing/2016/5/12/chartex" xmlns:cx7="http://schemas.microsoft.com/office/drawing/2016/5/13/chartex" xmlns:cx8="http://schemas.microsoft.com/office/drawing/2016/5/14/chartex" xmlns:mc="http://schemas.openxmlformats.org/markup-compatibility/2006" xmlns:aink="http://schemas.microsoft.com/office/drawing/2016/ink" xmlns:am3d="http://schemas.microsoft.com/office/drawing/2017/model3d" xmlns:o="urn:schemas-microsoft-com:office:office" xmlns:r="http://schemas.openxmlformats.org/officeDocument/2006/relationships" xmlns:m="http://schemas.openxmlformats.org/officeDocument/2006/math" xmlns:v="urn:schemas-microsoft-com:vml" xmlns:wp14="http://schemas.microsoft.com/office/word/2010/wordprocessingDrawing" xmlns:wp="http://schemas.openxmlformats.org/drawingml/2006/wordprocessingDrawing" xmlns:w10="urn:schemas-microsoft-com:office:word" xmlns:w="http://schemas.openxmlformats.org/wordprocessingml/2006/main" xmlns:w14="http://schemas.microsoft.com/office/word/2010/wordml" xmlns:w15="http://schemas.microsoft.com/office/word/2012/wordml" xmlns:w16cex="http://schemas.microsoft.com/office/word/2018/wordml/cex" xmlns:w16cid="http://schemas.microsoft.com/office/word/2016/wordml/cid" xmlns:w16="http://schemas.microsoft.com/office/word/2018/wordml" xmlns:w16se="http://schemas.microsoft.com/office/word/2015/wordml/symex" xmlns:wpg="http://schemas.microsoft.com/office/word/2010/wordprocessingGroup" xmlns:wpi="http://schemas.microsoft.com/office/word/2010/wordprocessingInk" xmlns:wne="http://schemas.microsoft.com/office/word/2006/wordml" xmlns:wps="http://schemas.microsoft.com/office/word/2010/wordprocessingShape" mc:Ignorable="w14 w15 w16se w16cid w16 w16cex wp14">
   <w:body>
     <w:p>
-      <w:pPr>
-        <w:rPr>
-          <w:rFonts w:ascii="Times New Roman" w:hAnsi="Times New Roman" w:cs="Times New Roman"/>
-          <w:sz w:val="28"/>
-          <w:szCs w:val="28"/>
-        </w:rPr>
-      </w:pPr>
-      <w:proofErr w:type="gramStart"/>
-      <w:r>
-        <w:rPr>
-          <w:rFonts w:ascii="Times New Roman" w:hAnsi="Times New Roman" w:cs="Times New Roman"/>
-          <w:sz w:val="28"/>
-          <w:szCs w:val="28"/>
-        </w:rPr>
-        <w:t>1.  [</w:t>
-      </w:r>
-      <w:proofErr w:type="gramEnd"/>
-      <w:r>
-        <w:rPr>
-          <w:rFonts w:ascii="Times New Roman" w:hAnsi="Times New Roman" w:cs="Times New Roman"/>
-          <w:sz w:val="28"/>
-          <w:szCs w:val="28"/>
-        </w:rPr>
-        <w:t>easy ] What is the Inventory Level of S001 at P0005 on 2022-01-01?</w:t>
-      </w:r>
-    </w:p>
-    <w:p>
-      <w:pPr>
-        <w:rPr>
-          <w:rFonts w:ascii="Times New Roman" w:hAnsi="Times New Roman" w:cs="Times New Roman"/>
-          <w:color w:val="31333F"/>
-          <w:sz w:val="28"/>
-          <w:szCs w:val="28"/>
+      <w:r>
+        <w:t>10 Factual (Easy) Questions:</w:t>
+      </w:r>
+    </w:p>
+    <w:p>
+      <w:r>
+        <w:t>1.</w:t>
+      </w:r>
+      <w:r>
+        <w:t xml:space="preserve"> What is the city of the warehouse with code </w:t>
+      </w:r>
+      <w:r>
+        <w:t>GUT930</w:t>
+      </w:r>
+      <w:r>
+        <w:t>? Explanation: Retrieves the city from the warehouses table based on warehouse_code.</w:t>
+      </w:r>
+    </w:p>
+    <w:p>
+      <w:r>
+        <w:t>Answer:</w:t>
+      </w:r>
+      <w:r>
+        <w:rPr>
+          <w:rFonts w:ascii="Arial" w:hAnsi="Arial" w:cs="Arial"/>
+          <w:color w:val="31333F"/>
           <w:shd w:val="clear" w:color="auto" w:fill="FFFFFF"/>
         </w:rPr>
-      </w:pPr>
-      <w:r>
-        <w:rPr>
-          <w:rFonts w:ascii="Times New Roman" w:hAnsi="Times New Roman" w:cs="Times New Roman"/>
-          <w:sz w:val="28"/>
-          <w:szCs w:val="28"/>
-        </w:rPr>
+        <w:t xml:space="preserve"> </w:t>
+      </w:r>
+      <w:r>
+        <w:rPr>
+          <w:rFonts w:ascii="Arial" w:hAnsi="Arial" w:cs="Arial"/>
+          <w:color w:val="31333F"/>
+          <w:shd w:val="clear" w:color="auto" w:fill="FFFFFF"/>
+        </w:rPr>
+        <w:t>Martensville</w:t>
+      </w:r>
+    </w:p>
+    <w:p>
+      <w:r>
+        <w:t xml:space="preserve">2. </w:t>
+      </w:r>
+      <w:r>
+        <w:t>What is the product name for SKU with ID 1009AA? Explanation: Queries the sku_name from the skus table based on sku_id.</w:t>
+      </w:r>
+    </w:p>
+    <w:p>
+      <w:r>
+        <w:t xml:space="preserve">Answer: </w:t>
+      </w:r>
+      <w:r>
+        <w:rPr>
+          <w:rFonts w:ascii="Arial" w:hAnsi="Arial" w:cs="Arial"/>
+          <w:color w:val="31333F"/>
+          <w:shd w:val="clear" w:color="auto" w:fill="FFFFFF"/>
+        </w:rPr>
+        <w:t>Product 001</w:t>
+      </w:r>
+    </w:p>
+    <w:p>
+      <w:r>
+        <w:t xml:space="preserve">3. </w:t>
+      </w:r>
+      <w:r>
+        <w:rPr>
+          <w:rFonts w:ascii="Arial" w:hAnsi="Arial" w:cs="Arial"/>
+          <w:color w:val="31333F"/>
+        </w:rPr>
+        <w:t>What is the current inventory quantity for SKU 1009AA at warehouse NXH382?</w:t>
+      </w:r>
+    </w:p>
+    <w:p>
+      <w:r>
+        <w:t xml:space="preserve">Answer: </w:t>
+      </w:r>
+      <w:r>
+        <w:rPr>
+          <w:rFonts w:ascii="Arial" w:hAnsi="Arial" w:cs="Arial"/>
+          <w:color w:val="31333F"/>
+          <w:shd w:val="clear" w:color="auto" w:fill="FFFFFF"/>
+        </w:rPr>
+        <w:t>7210</w:t>
+      </w:r>
+    </w:p>
+    <w:p>
+      <w:r>
+        <w:t>4.</w:t>
+      </w:r>
+      <w:r>
+        <w:t xml:space="preserve"> </w:t>
+      </w:r>
+      <w:r>
+        <w:t>What is the order date for order number SO - 018900?</w:t>
+      </w:r>
+    </w:p>
+    <w:p>
+      <w:r>
+        <w:t xml:space="preserve">Answer: </w:t>
+      </w:r>
+      <w:r>
+        <w:rPr>
+          <w:rFonts w:ascii="Arial" w:hAnsi="Arial" w:cs="Arial"/>
+          <w:color w:val="31333F"/>
+          <w:shd w:val="clear" w:color="auto" w:fill="FFFFFF"/>
+        </w:rPr>
+        <w:t>2021-01-01</w:t>
+      </w:r>
+    </w:p>
+    <w:p>
+      <w:r>
+        <w:t xml:space="preserve">5. </w:t>
+      </w:r>
+      <w:r>
+        <w:t>What is the unit price for SKU 1163CA at warehouse NXH382?</w:t>
+      </w:r>
+    </w:p>
+    <w:p>
+      <w:r>
+        <w:t xml:space="preserve">Answer: </w:t>
+      </w:r>
+      <w:r>
+        <w:rPr>
+          <w:rFonts w:ascii="Arial" w:hAnsi="Arial" w:cs="Arial"/>
+          <w:color w:val="31333F"/>
+          <w:shd w:val="clear" w:color="auto" w:fill="FFFFFF"/>
+        </w:rPr>
+        <w:t>94.66</w:t>
+      </w:r>
+    </w:p>
+    <w:p>
+      <w:pPr>
+        <w:rPr>
+          <w:rFonts w:ascii="Arial" w:hAnsi="Arial" w:cs="Arial"/>
+          <w:color w:val="31333F"/>
+        </w:rPr>
+      </w:pPr>
+      <w:r>
+        <w:rPr>
+          <w:rFonts w:ascii="Arial" w:hAnsi="Arial" w:cs="Arial"/>
+          <w:color w:val="31333F"/>
+        </w:rPr>
+        <w:t xml:space="preserve">6. </w:t>
+      </w:r>
+      <w:r>
+        <w:rPr>
+          <w:rFonts w:ascii="Arial" w:hAnsi="Arial" w:cs="Arial"/>
+          <w:color w:val="31333F"/>
+        </w:rPr>
+        <w:t>What is the order quantity for order SO - 018901?</w:t>
+      </w:r>
+    </w:p>
+    <w:p>
+      <w:pPr>
+        <w:rPr>
+          <w:rFonts w:ascii="Arial" w:hAnsi="Arial" w:cs="Arial"/>
+          <w:color w:val="31333F"/>
+        </w:rPr>
+      </w:pPr>
+      <w:r>
+        <w:rPr>
+          <w:rFonts w:ascii="Arial" w:hAnsi="Arial" w:cs="Arial"/>
+          <w:color w:val="31333F"/>
+        </w:rPr>
+        <w:t>Answer: 151</w:t>
+      </w:r>
+    </w:p>
+    <w:p>
+      <w:pPr>
+        <w:rPr>
+          <w:rFonts w:ascii="Arial" w:hAnsi="Arial" w:cs="Arial"/>
+          <w:spacing w:val="-2"/>
+          <w:sz w:val="21"/>
+          <w:szCs w:val="21"/>
+          <w:shd w:val="clear" w:color="auto" w:fill="F8F7F6"/>
+        </w:rPr>
+      </w:pPr>
+      <w:r>
+        <w:rPr>
+          <w:rFonts w:ascii="Arial" w:hAnsi="Arial" w:cs="Arial"/>
+          <w:color w:val="31333F"/>
+        </w:rPr>
+        <w:t xml:space="preserve">7. </w:t>
+      </w:r>
+      <w:r>
+        <w:rPr>
+          <w:rFonts w:ascii="Arial" w:hAnsi="Arial" w:cs="Arial"/>
+          <w:spacing w:val="-2"/>
+          <w:sz w:val="21"/>
+          <w:szCs w:val="21"/>
+          <w:shd w:val="clear" w:color="auto" w:fill="F8F7F6"/>
+        </w:rPr>
+        <w:t>What is the customer type for order </w:t>
+      </w:r>
+      <w:r>
+        <w:rPr>
+          <w:rStyle w:val="text-sm"/>
+          <w:color w:val="9E3F00"/>
+          <w:spacing w:val="-2"/>
+          <w:sz w:val="21"/>
+          <w:szCs w:val="21"/>
+          <w:bdr w:val="single" w:sz="2" w:space="0" w:color="auto" w:frame="1"/>
+        </w:rPr>
+        <w:t>SO - 018926</w:t>
+      </w:r>
+      <w:r>
+        <w:rPr>
+          <w:rFonts w:ascii="Arial" w:hAnsi="Arial" w:cs="Arial"/>
+          <w:spacing w:val="-2"/>
+          <w:sz w:val="21"/>
+          <w:szCs w:val="21"/>
+          <w:shd w:val="clear" w:color="auto" w:fill="F8F7F6"/>
+        </w:rPr>
+        <w:t>?</w:t>
+      </w:r>
+    </w:p>
+    <w:p>
+      <w:pPr>
+        <w:rPr>
+          <w:rFonts w:ascii="Arial" w:hAnsi="Arial" w:cs="Arial"/>
+          <w:color w:val="31333F"/>
+          <w:shd w:val="clear" w:color="auto" w:fill="FFFFFF"/>
+        </w:rPr>
+      </w:pPr>
+      <w:r>
+        <w:rPr>
+          <w:rFonts w:ascii="Arial" w:hAnsi="Arial" w:cs="Arial"/>
+          <w:spacing w:val="-2"/>
+          <w:sz w:val="21"/>
+          <w:szCs w:val="21"/>
+          <w:shd w:val="clear" w:color="auto" w:fill="F8F7F6"/>
+        </w:rPr>
+        <w:t xml:space="preserve">Answer: </w:t>
+      </w:r>
+      <w:r>
+        <w:rPr>
+          <w:rFonts w:ascii="Arial" w:hAnsi="Arial" w:cs="Arial"/>
+          <w:color w:val="31333F"/>
+          <w:shd w:val="clear" w:color="auto" w:fill="FFFFFF"/>
+        </w:rPr>
+        <w:t>Distributor</w:t>
+      </w:r>
+    </w:p>
+    <w:p>
+      <w:pPr>
+        <w:pStyle w:val="NormalWeb"/>
+      </w:pPr>
+      <w:r>
+        <w:rPr>
+          <w:rFonts w:ascii="Arial" w:hAnsi="Arial" w:cs="Arial"/>
+          <w:color w:val="31333F"/>
+          <w:shd w:val="clear" w:color="auto" w:fill="FFFFFF"/>
+        </w:rPr>
+        <w:t xml:space="preserve">8: </w:t>
+      </w:r>
+      <w:r>
+        <w:t>What is the latitude and Longitude of warehouse GUT930 ?</w:t>
+      </w:r>
+    </w:p>
+    <w:tbl>
+      <w:tblPr>
+        <w:tblpPr w:leftFromText="180" w:rightFromText="180" w:vertAnchor="text" w:horzAnchor="page" w:tblpX="2497" w:tblpY="221"/>
+        <w:tblW w:w="0" w:type="auto"/>
+        <w:shd w:val="clear" w:color="auto" w:fill="FFFFFF"/>
+        <w:tblCellMar>
+          <w:top w:w="15" w:type="dxa"/>
+          <w:left w:w="15" w:type="dxa"/>
+          <w:bottom w:w="15" w:type="dxa"/>
+          <w:right w:w="15" w:type="dxa"/>
+        </w:tblCellMar>
+        <w:tblLook w:val="04A0" w:firstRow="1" w:lastRow="0" w:firstColumn="1" w:lastColumn="0" w:noHBand="0" w:noVBand="1"/>
+      </w:tblPr>
+      <w:tblGrid>
+        <w:gridCol w:w="884"/>
+        <w:gridCol w:w="1110"/>
+      </w:tblGrid>
+      <w:tr>
+        <w:trPr>
+          <w:tblHeader/>
+        </w:trPr>
+        <w:tc>
+          <w:tcPr>
+            <w:tcW w:w="0" w:type="auto"/>
+            <w:shd w:val="clear" w:color="auto" w:fill="FFFFFF"/>
+            <w:vAlign w:val="center"/>
+            <w:hideMark/>
+          </w:tcPr>
+          <w:p>
+            <w:pPr>
+              <w:spacing w:after="0" w:line="240" w:lineRule="auto"/>
+              <w:jc w:val="right"/>
+              <w:rPr>
+                <w:rFonts w:ascii="Arial" w:eastAsia="Times New Roman" w:hAnsi="Arial" w:cs="Arial"/>
+                <w:b/>
+                <w:bCs/>
+                <w:color w:val="31333F"/>
+                <w:sz w:val="24"/>
+                <w:szCs w:val="24"/>
+              </w:rPr>
+            </w:pPr>
+            <w:r>
+              <w:rPr>
+                <w:rFonts w:ascii="Arial" w:eastAsia="Times New Roman" w:hAnsi="Arial" w:cs="Arial"/>
+                <w:b/>
+                <w:bCs/>
+                <w:color w:val="31333F"/>
+                <w:sz w:val="24"/>
+                <w:szCs w:val="24"/>
+              </w:rPr>
+              <w:t>latitude</w:t>
+            </w:r>
+          </w:p>
+        </w:tc>
+        <w:tc>
+          <w:tcPr>
+            <w:tcW w:w="0" w:type="auto"/>
+            <w:shd w:val="clear" w:color="auto" w:fill="FFFFFF"/>
+            <w:vAlign w:val="center"/>
+            <w:hideMark/>
+          </w:tcPr>
+          <w:p>
+            <w:pPr>
+              <w:spacing w:after="0" w:line="240" w:lineRule="auto"/>
+              <w:jc w:val="right"/>
+              <w:rPr>
+                <w:rFonts w:ascii="Arial" w:eastAsia="Times New Roman" w:hAnsi="Arial" w:cs="Arial"/>
+                <w:b/>
+                <w:bCs/>
+                <w:color w:val="31333F"/>
+                <w:sz w:val="24"/>
+                <w:szCs w:val="24"/>
+              </w:rPr>
+            </w:pPr>
+            <w:r>
+              <w:rPr>
+                <w:rFonts w:ascii="Arial" w:eastAsia="Times New Roman" w:hAnsi="Arial" w:cs="Arial"/>
+                <w:b/>
+                <w:bCs/>
+                <w:color w:val="31333F"/>
+                <w:sz w:val="24"/>
+                <w:szCs w:val="24"/>
+              </w:rPr>
+              <w:t>longitude</w:t>
+            </w:r>
+          </w:p>
+        </w:tc>
+      </w:tr>
+      <w:tr>
+        <w:tc>
+          <w:tcPr>
+            <w:tcW w:w="0" w:type="auto"/>
+            <w:shd w:val="clear" w:color="auto" w:fill="FFFFFF"/>
+            <w:vAlign w:val="center"/>
+            <w:hideMark/>
+          </w:tcPr>
+          <w:p>
+            <w:pPr>
+              <w:spacing w:after="0" w:line="240" w:lineRule="auto"/>
+              <w:jc w:val="right"/>
+              <w:rPr>
+                <w:rFonts w:ascii="Arial" w:eastAsia="Times New Roman" w:hAnsi="Arial" w:cs="Arial"/>
+                <w:color w:val="31333F"/>
+                <w:sz w:val="24"/>
+                <w:szCs w:val="24"/>
+              </w:rPr>
+            </w:pPr>
+            <w:r>
+              <w:rPr>
+                <w:rFonts w:ascii="Arial" w:eastAsia="Times New Roman" w:hAnsi="Arial" w:cs="Arial"/>
+                <w:color w:val="31333F"/>
+                <w:sz w:val="24"/>
+                <w:szCs w:val="24"/>
+              </w:rPr>
+              <w:t>52.29</w:t>
+            </w:r>
+          </w:p>
+        </w:tc>
+        <w:tc>
+          <w:tcPr>
+            <w:tcW w:w="0" w:type="auto"/>
+            <w:shd w:val="clear" w:color="auto" w:fill="FFFFFF"/>
+            <w:vAlign w:val="center"/>
+            <w:hideMark/>
+          </w:tcPr>
+          <w:p>
+            <w:pPr>
+              <w:spacing w:after="0" w:line="240" w:lineRule="auto"/>
+              <w:jc w:val="right"/>
+              <w:rPr>
+                <w:rFonts w:ascii="Arial" w:eastAsia="Times New Roman" w:hAnsi="Arial" w:cs="Arial"/>
+                <w:color w:val="31333F"/>
+                <w:sz w:val="24"/>
+                <w:szCs w:val="24"/>
+              </w:rPr>
+            </w:pPr>
+            <w:r>
+              <w:rPr>
+                <w:rFonts w:ascii="Arial" w:eastAsia="Times New Roman" w:hAnsi="Arial" w:cs="Arial"/>
+                <w:color w:val="31333F"/>
+                <w:sz w:val="24"/>
+                <w:szCs w:val="24"/>
+              </w:rPr>
+              <w:t>-106.67</w:t>
+            </w:r>
+          </w:p>
+        </w:tc>
+      </w:tr>
+    </w:tbl>
+    <w:p>
+      <w:pPr>
+        <w:pStyle w:val="NormalWeb"/>
+      </w:pPr>
+      <w:r>
+        <w:t xml:space="preserve">Answer: </w:t>
+      </w:r>
+    </w:p>
+    <w:p>
+      <w:pPr>
+        <w:pStyle w:val="NormalWeb"/>
+      </w:pPr>
+    </w:p>
+    <w:p>
+      <w:pPr>
+        <w:pStyle w:val="NormalWeb"/>
+      </w:pPr>
+      <w:r>
+        <w:t xml:space="preserve">9. </w:t>
+      </w:r>
+      <w:r>
+        <w:t xml:space="preserve">What is the vendor name for SKU </w:t>
+      </w:r>
+      <w:r>
+        <w:t>1193BA</w:t>
+      </w:r>
+      <w:r>
+        <w:t xml:space="preserve"> </w:t>
+      </w:r>
+      <w:r>
+        <w:t xml:space="preserve">at warehouse </w:t>
+      </w:r>
+      <w:r>
+        <w:t>AXW291</w:t>
+      </w:r>
+      <w:r>
+        <w:t>?</w:t>
+      </w:r>
+      <w:r>
+        <w:t>’</w:t>
+      </w:r>
+    </w:p>
+    <w:p>
+      <w:pPr>
+        <w:pStyle w:val="NormalWeb"/>
+      </w:pPr>
+      <w:r>
         <w:t>Answer:</w:t>
       </w:r>
       <w:r>
         <w:rPr>
-          <w:rFonts w:ascii="Times New Roman" w:hAnsi="Times New Roman" w:cs="Times New Roman"/>
-          <w:color w:val="31333F"/>
-          <w:sz w:val="28"/>
-          <w:szCs w:val="28"/>
+          <w:rFonts w:ascii="Arial" w:hAnsi="Arial" w:cs="Arial"/>
+          <w:color w:val="31333F"/>
           <w:shd w:val="clear" w:color="auto" w:fill="FFFFFF"/>
         </w:rPr>
-        <w:t xml:space="preserve"> 166</w:t>
-      </w:r>
-    </w:p>
-    <w:p>
-      <w:pPr>
-        <w:rPr>
-          <w:rFonts w:ascii="Times New Roman" w:hAnsi="Times New Roman" w:cs="Times New Roman"/>
-          <w:color w:val="31333F"/>
-          <w:sz w:val="28"/>
-          <w:szCs w:val="28"/>
+        <w:t xml:space="preserve"> </w:t>
+      </w:r>
+      <w:r>
+        <w:rPr>
+          <w:rFonts w:ascii="Arial" w:hAnsi="Arial" w:cs="Arial"/>
+          <w:color w:val="31333F"/>
           <w:shd w:val="clear" w:color="auto" w:fill="FFFFFF"/>
         </w:rPr>
-      </w:pPr>
-      <w:proofErr w:type="gramStart"/>
-      <w:r>
-        <w:rPr>
-          <w:rFonts w:ascii="Times New Roman" w:hAnsi="Times New Roman" w:cs="Times New Roman"/>
-          <w:color w:val="31333F"/>
-          <w:sz w:val="28"/>
-          <w:szCs w:val="28"/>
+        <w:t>Major Corp</w:t>
+      </w:r>
+    </w:p>
+    <w:p>
+      <w:pPr>
+        <w:pStyle w:val="NormalWeb"/>
+      </w:pPr>
+      <w:r>
+        <w:t>10.</w:t>
+      </w:r>
+      <w:r>
+        <w:t xml:space="preserve"> </w:t>
+      </w:r>
+      <w:r>
+        <w:t xml:space="preserve">What is the country of the warehouse with code </w:t>
+      </w:r>
+      <w:r>
+        <w:t>FLR025</w:t>
+      </w:r>
+      <w:r>
+        <w:t>?</w:t>
+      </w:r>
+    </w:p>
+    <w:p>
+      <w:pPr>
+        <w:pStyle w:val="NormalWeb"/>
+      </w:pPr>
+      <w:r>
+        <w:t xml:space="preserve">Answer: </w:t>
+      </w:r>
+      <w:r>
+        <w:rPr>
+          <w:rFonts w:ascii="Arial" w:hAnsi="Arial" w:cs="Arial"/>
+          <w:color w:val="31333F"/>
           <w:shd w:val="clear" w:color="auto" w:fill="FFFFFF"/>
         </w:rPr>
-        <w:t>2</w:t>
-      </w:r>
-      <w:r>
-        <w:rPr>
-          <w:rFonts w:ascii="Times New Roman" w:hAnsi="Times New Roman" w:cs="Times New Roman"/>
-          <w:color w:val="31333F"/>
-          <w:sz w:val="28"/>
-          <w:szCs w:val="28"/>
-          <w:shd w:val="clear" w:color="auto" w:fill="FFFFFF"/>
-        </w:rPr>
-        <w:t xml:space="preserve">. </w:t>
-      </w:r>
-      <w:r>
-        <w:rPr>
-          <w:rFonts w:ascii="Times New Roman" w:hAnsi="Times New Roman" w:cs="Times New Roman"/>
-          <w:color w:val="31333F"/>
-          <w:sz w:val="28"/>
-          <w:szCs w:val="28"/>
-          <w:shd w:val="clear" w:color="auto" w:fill="FFFFFF"/>
-        </w:rPr>
-        <w:t xml:space="preserve"> [</w:t>
-      </w:r>
-      <w:proofErr w:type="gramEnd"/>
-      <w:r>
-        <w:rPr>
-          <w:rFonts w:ascii="Times New Roman" w:hAnsi="Times New Roman" w:cs="Times New Roman"/>
-          <w:color w:val="31333F"/>
-          <w:sz w:val="28"/>
-          <w:szCs w:val="28"/>
-          <w:shd w:val="clear" w:color="auto" w:fill="FFFFFF"/>
-        </w:rPr>
-        <w:t xml:space="preserve">easy] </w:t>
-      </w:r>
-      <w:r>
-        <w:rPr>
-          <w:rFonts w:ascii="Times New Roman" w:hAnsi="Times New Roman" w:cs="Times New Roman"/>
-          <w:color w:val="31333F"/>
-          <w:sz w:val="28"/>
-          <w:szCs w:val="28"/>
-          <w:shd w:val="clear" w:color="auto" w:fill="FFFFFF"/>
-        </w:rPr>
-        <w:t>What are the top 5 products with the highest Units Sold at S001 in January 2022?</w:t>
-      </w:r>
-    </w:p>
-    <w:p>
-      <w:pPr>
-        <w:rPr>
-          <w:rFonts w:ascii="Times New Roman" w:hAnsi="Times New Roman" w:cs="Times New Roman"/>
-          <w:color w:val="31333F"/>
-          <w:sz w:val="28"/>
-          <w:szCs w:val="28"/>
-          <w:shd w:val="clear" w:color="auto" w:fill="FFFFFF"/>
-        </w:rPr>
-      </w:pPr>
-      <w:r>
-        <w:rPr>
-          <w:rFonts w:ascii="Times New Roman" w:hAnsi="Times New Roman" w:cs="Times New Roman"/>
-          <w:sz w:val="28"/>
-          <w:szCs w:val="28"/>
-        </w:rPr>
-        <w:t xml:space="preserve">Answer: </w:t>
-      </w:r>
-      <w:r>
-        <w:rPr>
-          <w:rFonts w:ascii="Times New Roman" w:hAnsi="Times New Roman" w:cs="Times New Roman"/>
-          <w:color w:val="31333F"/>
-          <w:sz w:val="28"/>
-          <w:szCs w:val="28"/>
-          <w:shd w:val="clear" w:color="auto" w:fill="FFFFFF"/>
-        </w:rPr>
-        <w:t>The top five products at S001 in January 2022 were P0015 (4,993 units), P0018 (4,829 units), P0002 (4,742 units), P0017 (4,659 units), and P0007 (4,603 units).</w:t>
-      </w:r>
-    </w:p>
-    <w:p>
-      <w:pPr>
-        <w:rPr>
-          <w:rFonts w:ascii="Times New Roman" w:hAnsi="Times New Roman" w:cs="Times New Roman"/>
-          <w:color w:val="31333F"/>
-          <w:sz w:val="28"/>
-          <w:szCs w:val="28"/>
-        </w:rPr>
-      </w:pPr>
-      <w:r>
-        <w:rPr>
-          <w:rFonts w:ascii="Times New Roman" w:hAnsi="Times New Roman" w:cs="Times New Roman"/>
-          <w:color w:val="31333F"/>
-          <w:sz w:val="28"/>
-          <w:szCs w:val="28"/>
-          <w:shd w:val="clear" w:color="auto" w:fill="FFFFFF"/>
-        </w:rPr>
-        <w:t xml:space="preserve">3. </w:t>
-      </w:r>
-      <w:r>
-        <w:rPr>
-          <w:rFonts w:ascii="Times New Roman" w:hAnsi="Times New Roman" w:cs="Times New Roman"/>
-          <w:color w:val="31333F"/>
-          <w:sz w:val="28"/>
-          <w:szCs w:val="28"/>
-          <w:shd w:val="clear" w:color="auto" w:fill="FFFFFF"/>
-        </w:rPr>
-        <w:t xml:space="preserve">[easy] </w:t>
-      </w:r>
-      <w:r>
-        <w:rPr>
-          <w:rFonts w:ascii="Times New Roman" w:hAnsi="Times New Roman" w:cs="Times New Roman"/>
-          <w:color w:val="31333F"/>
-          <w:sz w:val="28"/>
-          <w:szCs w:val="28"/>
-        </w:rPr>
-        <w:t>What is the total Units Sold of P0005 at S002 during 2022-01</w:t>
-      </w:r>
-    </w:p>
-    <w:p>
-      <w:pPr>
-        <w:rPr>
-          <w:rFonts w:ascii="Times New Roman" w:hAnsi="Times New Roman" w:cs="Times New Roman"/>
-          <w:sz w:val="28"/>
-          <w:szCs w:val="28"/>
-        </w:rPr>
-      </w:pPr>
-      <w:r>
-        <w:rPr>
-          <w:rFonts w:ascii="Times New Roman" w:hAnsi="Times New Roman" w:cs="Times New Roman"/>
-          <w:color w:val="31333F"/>
-          <w:sz w:val="28"/>
-          <w:szCs w:val="28"/>
-        </w:rPr>
-        <w:t xml:space="preserve">Answer: </w:t>
-      </w:r>
-      <w:r>
-        <w:rPr>
-          <w:rFonts w:ascii="Times New Roman" w:hAnsi="Times New Roman" w:cs="Times New Roman"/>
-          <w:color w:val="31333F"/>
-          <w:sz w:val="28"/>
-          <w:szCs w:val="28"/>
-          <w:shd w:val="clear" w:color="auto" w:fill="FFFFFF"/>
-        </w:rPr>
-        <w:t>3834.</w:t>
-      </w:r>
-    </w:p>
-    <w:p>
-      <w:pPr>
-        <w:rPr>
-          <w:rFonts w:ascii="Times New Roman" w:hAnsi="Times New Roman" w:cs="Times New Roman"/>
-          <w:sz w:val="28"/>
-          <w:szCs w:val="28"/>
-        </w:rPr>
-      </w:pPr>
-      <w:r>
-        <w:rPr>
-          <w:rFonts w:ascii="Times New Roman" w:hAnsi="Times New Roman" w:cs="Times New Roman"/>
-          <w:sz w:val="28"/>
-          <w:szCs w:val="28"/>
-        </w:rPr>
-        <w:t>4. [</w:t>
-      </w:r>
-      <w:proofErr w:type="gramStart"/>
-      <w:r>
-        <w:rPr>
-          <w:rFonts w:ascii="Times New Roman" w:hAnsi="Times New Roman" w:cs="Times New Roman"/>
-          <w:sz w:val="28"/>
-          <w:szCs w:val="28"/>
-        </w:rPr>
-        <w:t>easy ]What</w:t>
-      </w:r>
-      <w:proofErr w:type="gramEnd"/>
-      <w:r>
-        <w:rPr>
-          <w:rFonts w:ascii="Times New Roman" w:hAnsi="Times New Roman" w:cs="Times New Roman"/>
-          <w:sz w:val="28"/>
-          <w:szCs w:val="28"/>
-        </w:rPr>
-        <w:t xml:space="preserve"> is the average Price of Toys in South during 2022-02?</w:t>
-      </w:r>
-    </w:p>
-    <w:p>
-      <w:pPr>
-        <w:rPr>
-          <w:rFonts w:ascii="Times New Roman" w:hAnsi="Times New Roman" w:cs="Times New Roman"/>
-          <w:color w:val="31333F"/>
-          <w:sz w:val="28"/>
-          <w:szCs w:val="28"/>
-          <w:shd w:val="clear" w:color="auto" w:fill="FFFFFF"/>
-        </w:rPr>
-      </w:pPr>
-      <w:r>
-        <w:rPr>
-          <w:rFonts w:ascii="Times New Roman" w:hAnsi="Times New Roman" w:cs="Times New Roman"/>
-          <w:sz w:val="28"/>
-          <w:szCs w:val="28"/>
-        </w:rPr>
-        <w:t xml:space="preserve">Answer: </w:t>
-      </w:r>
-      <w:r>
-        <w:rPr>
-          <w:rFonts w:ascii="Times New Roman" w:hAnsi="Times New Roman" w:cs="Times New Roman"/>
-          <w:color w:val="31333F"/>
-          <w:sz w:val="28"/>
-          <w:szCs w:val="28"/>
-          <w:shd w:val="clear" w:color="auto" w:fill="FFFFFF"/>
-        </w:rPr>
-        <w:t>55.99850746268657</w:t>
-      </w:r>
-    </w:p>
-    <w:p>
-      <w:pPr>
-        <w:pStyle w:val="NormalWeb"/>
-        <w:rPr>
-          <w:sz w:val="28"/>
-          <w:szCs w:val="28"/>
-        </w:rPr>
-      </w:pPr>
-      <w:r>
-        <w:rPr>
-          <w:color w:val="31333F"/>
-          <w:sz w:val="28"/>
-          <w:szCs w:val="28"/>
-          <w:shd w:val="clear" w:color="auto" w:fill="FFFFFF"/>
-        </w:rPr>
-        <w:t xml:space="preserve">5.[medium] </w:t>
-      </w:r>
-      <w:r>
-        <w:rPr>
-          <w:sz w:val="28"/>
-          <w:szCs w:val="28"/>
-        </w:rPr>
-        <w:t>Which products at S005 had Inventory Level &lt; 50 or below Demand Forecast in 2023-01?</w:t>
-      </w:r>
-    </w:p>
-    <w:p>
-      <w:pPr>
-        <w:pStyle w:val="NormalWeb"/>
-        <w:rPr>
-          <w:color w:val="31333F"/>
-          <w:sz w:val="28"/>
-          <w:szCs w:val="28"/>
-          <w:shd w:val="clear" w:color="auto" w:fill="FFFFFF"/>
-        </w:rPr>
-      </w:pPr>
-      <w:r>
-        <w:rPr>
-          <w:sz w:val="28"/>
-          <w:szCs w:val="28"/>
-        </w:rPr>
-        <w:t xml:space="preserve">Answer: </w:t>
-      </w:r>
-      <w:r>
-        <w:rPr>
-          <w:color w:val="31333F"/>
-          <w:sz w:val="28"/>
-          <w:szCs w:val="28"/>
-          <w:shd w:val="clear" w:color="auto" w:fill="FFFFFF"/>
-        </w:rPr>
-        <w:t>P0006, P0016, P0015, P0010, P0017, and 11 other products.</w:t>
-      </w:r>
-    </w:p>
-    <w:p>
-      <w:pPr>
-        <w:pStyle w:val="NormalWeb"/>
-        <w:rPr>
-          <w:sz w:val="28"/>
-          <w:szCs w:val="28"/>
-        </w:rPr>
-      </w:pPr>
-      <w:r>
-        <w:rPr>
-          <w:color w:val="31333F"/>
-          <w:sz w:val="28"/>
-          <w:szCs w:val="28"/>
-          <w:shd w:val="clear" w:color="auto" w:fill="FFFFFF"/>
-        </w:rPr>
-        <w:t xml:space="preserve">6.[medium] </w:t>
-      </w:r>
-      <w:r>
-        <w:rPr>
-          <w:sz w:val="28"/>
-          <w:szCs w:val="28"/>
-        </w:rPr>
-        <w:t xml:space="preserve">What are the top </w:t>
-      </w:r>
-      <w:r>
-        <w:rPr>
-          <w:rStyle w:val="Strong"/>
-          <w:sz w:val="28"/>
-          <w:szCs w:val="28"/>
-        </w:rPr>
-        <w:t>5</w:t>
-      </w:r>
-      <w:r>
-        <w:rPr>
-          <w:sz w:val="28"/>
-          <w:szCs w:val="28"/>
-        </w:rPr>
-        <w:t xml:space="preserve"> Categories with the highest estimated revenue in </w:t>
-      </w:r>
-      <w:r>
-        <w:rPr>
-          <w:rStyle w:val="Strong"/>
-          <w:sz w:val="28"/>
-          <w:szCs w:val="28"/>
-        </w:rPr>
-        <w:t>Q1 2022</w:t>
-      </w:r>
-      <w:r>
-        <w:rPr>
-          <w:sz w:val="28"/>
-          <w:szCs w:val="28"/>
-        </w:rPr>
-        <w:t xml:space="preserve"> across the system?</w:t>
-      </w:r>
-    </w:p>
-    <w:p>
-      <w:pPr>
-        <w:pStyle w:val="NormalWeb"/>
-        <w:rPr>
-          <w:color w:val="31333F"/>
-          <w:sz w:val="28"/>
-          <w:szCs w:val="28"/>
-          <w:shd w:val="clear" w:color="auto" w:fill="FFFFFF"/>
-        </w:rPr>
-      </w:pPr>
-      <w:r>
-        <w:rPr>
-          <w:sz w:val="28"/>
-          <w:szCs w:val="28"/>
-        </w:rPr>
-        <w:t>Answer:</w:t>
-      </w:r>
-      <w:r>
-        <w:rPr>
-          <w:color w:val="31333F"/>
-          <w:sz w:val="28"/>
-          <w:szCs w:val="28"/>
-          <w:shd w:val="clear" w:color="auto" w:fill="FFFFFF"/>
-        </w:rPr>
-        <w:t xml:space="preserve"> The top five categories by estimated revenue in Q1 2022 were Furniture ($13,984,265.67), Toys ($13,780,700.94), Groceries ($13,643,363.85), Electronics ($13,541,110.77), and Clothing ($13,500,595.05).</w:t>
-      </w:r>
-    </w:p>
-    <w:p>
-      <w:pPr>
-        <w:pStyle w:val="NormalWeb"/>
-        <w:rPr>
-          <w:color w:val="31333F"/>
-          <w:sz w:val="28"/>
-          <w:szCs w:val="28"/>
-          <w:shd w:val="clear" w:color="auto" w:fill="FFFFFF"/>
-        </w:rPr>
-      </w:pPr>
-      <w:r>
-        <w:rPr>
-          <w:color w:val="31333F"/>
-          <w:sz w:val="28"/>
-          <w:szCs w:val="28"/>
-          <w:shd w:val="clear" w:color="auto" w:fill="FFFFFF"/>
-        </w:rPr>
-        <w:t xml:space="preserve">7. </w:t>
-      </w:r>
-    </w:p>
-    <w:p>
-      <w:pPr>
-        <w:pStyle w:val="NormalWeb"/>
-        <w:rPr>
-          <w:sz w:val="28"/>
-          <w:szCs w:val="28"/>
-        </w:rPr>
-      </w:pPr>
-    </w:p>
-    <w:p>
-      <w:pPr>
-        <w:rPr>
-          <w:rFonts w:ascii="Times New Roman" w:hAnsi="Times New Roman" w:cs="Times New Roman"/>
-          <w:sz w:val="28"/>
-          <w:szCs w:val="28"/>
-        </w:rPr>
-      </w:pPr>
-    </w:p>
+        <w:t>Canada</w:t>
+      </w:r>
+    </w:p>
+    <w:p/>
     <w:sectPr>
       <w:pgSz w:w="12240" w:h="15840"/>
       <w:pgMar w:top="1440" w:right="1440" w:bottom="1440" w:left="1440" w:header="720" w:footer="720" w:gutter="0"/>
@@ -461,6 +522,127 @@
     </w:sectPr>
   </w:body>
 </w:document>
+</file>
+
+<file path=word/numbering.xml><?xml version="1.0" encoding="utf-8"?>
+<w:numbering xmlns:wpc="http://schemas.microsoft.com/office/word/2010/wordprocessingCanvas" xmlns:cx="http://schemas.microsoft.com/office/drawing/2014/chartex" xmlns:cx1="http://schemas.microsoft.com/office/drawing/2015/9/8/chartex" xmlns:cx2="http://schemas.microsoft.com/office/drawing/2015/10/21/chartex" xmlns:cx3="http://schemas.microsoft.com/office/drawing/2016/5/9/chartex" xmlns:cx4="http://schemas.microsoft.com/office/drawing/2016/5/10/chartex" xmlns:cx5="http://schemas.microsoft.com/office/drawing/2016/5/11/chartex" xmlns:cx6="http://schemas.microsoft.com/office/drawing/2016/5/12/chartex" xmlns:cx7="http://schemas.microsoft.com/office/drawing/2016/5/13/chartex" xmlns:cx8="http://schemas.microsoft.com/office/drawing/2016/5/14/chartex" xmlns:mc="http://schemas.openxmlformats.org/markup-compatibility/2006" xmlns:aink="http://schemas.microsoft.com/office/drawing/2016/ink" xmlns:am3d="http://schemas.microsoft.com/office/drawing/2017/model3d" xmlns:o="urn:schemas-microsoft-com:office:office" xmlns:r="http://schemas.openxmlformats.org/officeDocument/2006/relationships" xmlns:m="http://schemas.openxmlformats.org/officeDocument/2006/math" xmlns:v="urn:schemas-microsoft-com:vml" xmlns:wp14="http://schemas.microsoft.com/office/word/2010/wordprocessingDrawing" xmlns:wp="http://schemas.openxmlformats.org/drawingml/2006/wordprocessingDrawing" xmlns:w10="urn:schemas-microsoft-com:office:word" xmlns:w="http://schemas.openxmlformats.org/wordprocessingml/2006/main" xmlns:w14="http://schemas.microsoft.com/office/word/2010/wordml" xmlns:w15="http://schemas.microsoft.com/office/word/2012/wordml" xmlns:w16cex="http://schemas.microsoft.com/office/word/2018/wordml/cex" xmlns:w16cid="http://schemas.microsoft.com/office/word/2016/wordml/cid" xmlns:w16="http://schemas.microsoft.com/office/word/2018/wordml" xmlns:w16se="http://schemas.microsoft.com/office/word/2015/wordml/symex" xmlns:wpg="http://schemas.microsoft.com/office/word/2010/wordprocessingGroup" xmlns:wpi="http://schemas.microsoft.com/office/word/2010/wordprocessingInk" xmlns:wne="http://schemas.microsoft.com/office/word/2006/wordml" xmlns:wps="http://schemas.microsoft.com/office/word/2010/wordprocessingShape" mc:Ignorable="w14 w15 w16se w16cid w16 w16cex wp14">
+  <w:abstractNum w:abstractNumId="0" w15:restartNumberingAfterBreak="0">
+    <w:nsid w:val="49964A63"/>
+    <w:multiLevelType w:val="multilevel"/>
+    <w:tmpl w:val="EEEEBEAE"/>
+    <w:lvl w:ilvl="0">
+      <w:start w:val="1"/>
+      <w:numFmt w:val="decimal"/>
+      <w:lvlText w:val="%1."/>
+      <w:lvlJc w:val="left"/>
+      <w:pPr>
+        <w:tabs>
+          <w:tab w:val="num" w:pos="720"/>
+        </w:tabs>
+        <w:ind w:left="720" w:hanging="360"/>
+      </w:pPr>
+    </w:lvl>
+    <w:lvl w:ilvl="1" w:tentative="1">
+      <w:start w:val="1"/>
+      <w:numFmt w:val="decimal"/>
+      <w:lvlText w:val="%2."/>
+      <w:lvlJc w:val="left"/>
+      <w:pPr>
+        <w:tabs>
+          <w:tab w:val="num" w:pos="1440"/>
+        </w:tabs>
+        <w:ind w:left="1440" w:hanging="360"/>
+      </w:pPr>
+    </w:lvl>
+    <w:lvl w:ilvl="2" w:tentative="1">
+      <w:start w:val="1"/>
+      <w:numFmt w:val="decimal"/>
+      <w:lvlText w:val="%3."/>
+      <w:lvlJc w:val="left"/>
+      <w:pPr>
+        <w:tabs>
+          <w:tab w:val="num" w:pos="2160"/>
+        </w:tabs>
+        <w:ind w:left="2160" w:hanging="360"/>
+      </w:pPr>
+    </w:lvl>
+    <w:lvl w:ilvl="3" w:tentative="1">
+      <w:start w:val="1"/>
+      <w:numFmt w:val="decimal"/>
+      <w:lvlText w:val="%4."/>
+      <w:lvlJc w:val="left"/>
+      <w:pPr>
+        <w:tabs>
+          <w:tab w:val="num" w:pos="2880"/>
+        </w:tabs>
+        <w:ind w:left="2880" w:hanging="360"/>
+      </w:pPr>
+    </w:lvl>
+    <w:lvl w:ilvl="4" w:tentative="1">
+      <w:start w:val="1"/>
+      <w:numFmt w:val="decimal"/>
+      <w:lvlText w:val="%5."/>
+      <w:lvlJc w:val="left"/>
+      <w:pPr>
+        <w:tabs>
+          <w:tab w:val="num" w:pos="3600"/>
+        </w:tabs>
+        <w:ind w:left="3600" w:hanging="360"/>
+      </w:pPr>
+    </w:lvl>
+    <w:lvl w:ilvl="5" w:tentative="1">
+      <w:start w:val="1"/>
+      <w:numFmt w:val="decimal"/>
+      <w:lvlText w:val="%6."/>
+      <w:lvlJc w:val="left"/>
+      <w:pPr>
+        <w:tabs>
+          <w:tab w:val="num" w:pos="4320"/>
+        </w:tabs>
+        <w:ind w:left="4320" w:hanging="360"/>
+      </w:pPr>
+    </w:lvl>
+    <w:lvl w:ilvl="6" w:tentative="1">
+      <w:start w:val="1"/>
+      <w:numFmt w:val="decimal"/>
+      <w:lvlText w:val="%7."/>
+      <w:lvlJc w:val="left"/>
+      <w:pPr>
+        <w:tabs>
+          <w:tab w:val="num" w:pos="5040"/>
+        </w:tabs>
+        <w:ind w:left="5040" w:hanging="360"/>
+      </w:pPr>
+    </w:lvl>
+    <w:lvl w:ilvl="7" w:tentative="1">
+      <w:start w:val="1"/>
+      <w:numFmt w:val="decimal"/>
+      <w:lvlText w:val="%8."/>
+      <w:lvlJc w:val="left"/>
+      <w:pPr>
+        <w:tabs>
+          <w:tab w:val="num" w:pos="5760"/>
+        </w:tabs>
+        <w:ind w:left="5760" w:hanging="360"/>
+      </w:pPr>
+    </w:lvl>
+    <w:lvl w:ilvl="8" w:tentative="1">
+      <w:start w:val="1"/>
+      <w:numFmt w:val="decimal"/>
+      <w:lvlText w:val="%9."/>
+      <w:lvlJc w:val="left"/>
+      <w:pPr>
+        <w:tabs>
+          <w:tab w:val="num" w:pos="6480"/>
+        </w:tabs>
+        <w:ind w:left="6480" w:hanging="360"/>
+      </w:pPr>
+    </w:lvl>
+  </w:abstractNum>
+  <w:num w:numId="1">
+    <w:abstractNumId w:val="0"/>
+  </w:num>
+</w:numbering>
 </file>
 
 <file path=word/styles.xml><?xml version="1.0" encoding="utf-8"?>
@@ -861,6 +1043,26 @@
   <w:style w:type="paragraph" w:default="1" w:styleId="Normal">
     <w:name w:val="Normal"/>
     <w:qFormat/>
+    <w:rsid w:val="008D43F6"/>
+  </w:style>
+  <w:style w:type="paragraph" w:styleId="Heading3">
+    <w:name w:val="heading 3"/>
+    <w:basedOn w:val="Normal"/>
+    <w:link w:val="Heading3Char"/>
+    <w:uiPriority w:val="9"/>
+    <w:qFormat/>
+    <w:rsid w:val="001C1E6D"/>
+    <w:pPr>
+      <w:spacing w:before="100" w:beforeAutospacing="1" w:after="100" w:afterAutospacing="1" w:line="240" w:lineRule="auto"/>
+      <w:outlineLvl w:val="2"/>
+    </w:pPr>
+    <w:rPr>
+      <w:rFonts w:ascii="Times New Roman" w:eastAsia="Times New Roman" w:hAnsi="Times New Roman" w:cs="Times New Roman"/>
+      <w:b/>
+      <w:bCs/>
+      <w:sz w:val="27"/>
+      <w:szCs w:val="27"/>
+    </w:rPr>
   </w:style>
   <w:style w:type="character" w:default="1" w:styleId="DefaultParagraphFont">
     <w:name w:val="Default Paragraph Font"/>
@@ -952,7 +1154,6 @@
     <w:name w:val="Normal (Web)"/>
     <w:basedOn w:val="Normal"/>
     <w:uiPriority w:val="99"/>
-    <w:semiHidden/>
     <w:unhideWhenUsed/>
     <w:rsid w:val="005A06D8"/>
     <w:pPr>
@@ -974,6 +1175,48 @@
       <w:b/>
       <w:bCs/>
     </w:rPr>
+  </w:style>
+  <w:style w:type="character" w:customStyle="1" w:styleId="Heading3Char">
+    <w:name w:val="Heading 3 Char"/>
+    <w:basedOn w:val="DefaultParagraphFont"/>
+    <w:link w:val="Heading3"/>
+    <w:uiPriority w:val="9"/>
+    <w:rsid w:val="001C1E6D"/>
+    <w:rPr>
+      <w:rFonts w:ascii="Times New Roman" w:eastAsia="Times New Roman" w:hAnsi="Times New Roman" w:cs="Times New Roman"/>
+      <w:b/>
+      <w:bCs/>
+      <w:sz w:val="27"/>
+      <w:szCs w:val="27"/>
+    </w:rPr>
+  </w:style>
+  <w:style w:type="paragraph" w:customStyle="1" w:styleId="break-words">
+    <w:name w:val="break-words"/>
+    <w:basedOn w:val="Normal"/>
+    <w:rsid w:val="001C1E6D"/>
+    <w:pPr>
+      <w:spacing w:before="100" w:beforeAutospacing="1" w:after="100" w:afterAutospacing="1" w:line="240" w:lineRule="auto"/>
+    </w:pPr>
+    <w:rPr>
+      <w:rFonts w:ascii="Times New Roman" w:eastAsia="Times New Roman" w:hAnsi="Times New Roman" w:cs="Times New Roman"/>
+      <w:sz w:val="24"/>
+      <w:szCs w:val="24"/>
+    </w:rPr>
+  </w:style>
+  <w:style w:type="character" w:customStyle="1" w:styleId="text-sm">
+    <w:name w:val="text-sm"/>
+    <w:basedOn w:val="DefaultParagraphFont"/>
+    <w:rsid w:val="001C1E6D"/>
+  </w:style>
+  <w:style w:type="character" w:customStyle="1" w:styleId="font-mono">
+    <w:name w:val="font-mono"/>
+    <w:basedOn w:val="DefaultParagraphFont"/>
+    <w:rsid w:val="001C1E6D"/>
+  </w:style>
+  <w:style w:type="character" w:customStyle="1" w:styleId="line">
+    <w:name w:val="line"/>
+    <w:basedOn w:val="DefaultParagraphFont"/>
+    <w:rsid w:val="001C1E6D"/>
   </w:style>
 </w:styles>
 </file>

</xml_diff>

<commit_message>
Enhance SQL query safety by allowing 'WITH' statements in addition to 'SELECT' in app.py and connection.py. Update examples.jsonl with new SQL queries for better testing and expand question test document with additional factual questions related to inventory and sales analysis.
</commit_message>
<xml_diff>
--- a/report/question_test.docx
+++ b/report/question_test.docx
@@ -3,131 +3,334 @@
 <w:document xmlns:wpc="http://schemas.microsoft.com/office/word/2010/wordprocessingCanvas" xmlns:cx="http://schemas.microsoft.com/office/drawing/2014/chartex" xmlns:cx1="http://schemas.microsoft.com/office/drawing/2015/9/8/chartex" xmlns:cx2="http://schemas.microsoft.com/office/drawing/2015/10/21/chartex" xmlns:cx3="http://schemas.microsoft.com/office/drawing/2016/5/9/chartex" xmlns:cx4="http://schemas.microsoft.com/office/drawing/2016/5/10/chartex" xmlns:cx5="http://schemas.microsoft.com/office/drawing/2016/5/11/chartex" xmlns:cx6="http://schemas.microsoft.com/office/drawing/2016/5/12/chartex" xmlns:cx7="http://schemas.microsoft.com/office/drawing/2016/5/13/chartex" xmlns:cx8="http://schemas.microsoft.com/office/drawing/2016/5/14/chartex" xmlns:mc="http://schemas.openxmlformats.org/markup-compatibility/2006" xmlns:aink="http://schemas.microsoft.com/office/drawing/2016/ink" xmlns:am3d="http://schemas.microsoft.com/office/drawing/2017/model3d" xmlns:o="urn:schemas-microsoft-com:office:office" xmlns:r="http://schemas.openxmlformats.org/officeDocument/2006/relationships" xmlns:m="http://schemas.openxmlformats.org/officeDocument/2006/math" xmlns:v="urn:schemas-microsoft-com:vml" xmlns:wp14="http://schemas.microsoft.com/office/word/2010/wordprocessingDrawing" xmlns:wp="http://schemas.openxmlformats.org/drawingml/2006/wordprocessingDrawing" xmlns:w10="urn:schemas-microsoft-com:office:word" xmlns:w="http://schemas.openxmlformats.org/wordprocessingml/2006/main" xmlns:w14="http://schemas.microsoft.com/office/word/2010/wordml" xmlns:w15="http://schemas.microsoft.com/office/word/2012/wordml" xmlns:w16cex="http://schemas.microsoft.com/office/word/2018/wordml/cex" xmlns:w16cid="http://schemas.microsoft.com/office/word/2016/wordml/cid" xmlns:w16="http://schemas.microsoft.com/office/word/2018/wordml" xmlns:w16se="http://schemas.microsoft.com/office/word/2015/wordml/symex" xmlns:wpg="http://schemas.microsoft.com/office/word/2010/wordprocessingGroup" xmlns:wpi="http://schemas.microsoft.com/office/word/2010/wordprocessingInk" xmlns:wne="http://schemas.microsoft.com/office/word/2006/wordml" xmlns:wps="http://schemas.microsoft.com/office/word/2010/wordprocessingShape" mc:Ignorable="w14 w15 w16se w16cid w16 w16cex wp14">
   <w:body>
     <w:p>
-      <w:r>
+      <w:pPr>
+        <w:rPr>
+          <w:rFonts w:ascii="Times New Roman" w:hAnsi="Times New Roman" w:cs="Times New Roman"/>
+          <w:b/>
+          <w:bCs/>
+          <w:sz w:val="26"/>
+          <w:szCs w:val="26"/>
+        </w:rPr>
+      </w:pPr>
+      <w:r>
+        <w:rPr>
+          <w:rFonts w:ascii="Times New Roman" w:hAnsi="Times New Roman" w:cs="Times New Roman"/>
+          <w:b/>
+          <w:bCs/>
+          <w:sz w:val="26"/>
+          <w:szCs w:val="26"/>
+        </w:rPr>
         <w:t>10 Factual (Easy) Questions:</w:t>
       </w:r>
     </w:p>
     <w:p>
-      <w:r>
-        <w:t>1.</w:t>
-      </w:r>
-      <w:r>
-        <w:t xml:space="preserve"> What is the city of the warehouse with code </w:t>
-      </w:r>
-      <w:r>
-        <w:t>GUT930</w:t>
-      </w:r>
-      <w:r>
-        <w:t>? Explanation: Retrieves the city from the warehouses table based on warehouse_code.</w:t>
-      </w:r>
-    </w:p>
-    <w:p>
-      <w:r>
+      <w:pPr>
+        <w:rPr>
+          <w:rFonts w:ascii="Times New Roman" w:hAnsi="Times New Roman" w:cs="Times New Roman"/>
+          <w:sz w:val="26"/>
+          <w:szCs w:val="26"/>
+        </w:rPr>
+      </w:pPr>
+      <w:r>
+        <w:rPr>
+          <w:rFonts w:ascii="Times New Roman" w:hAnsi="Times New Roman" w:cs="Times New Roman"/>
+          <w:sz w:val="26"/>
+          <w:szCs w:val="26"/>
+        </w:rPr>
+        <w:t xml:space="preserve">1. What is the city of the warehouse with code GUT930? Explanation: Retrieves the city from the warehouses table based on </w:t>
+      </w:r>
+      <w:proofErr w:type="spellStart"/>
+      <w:r>
+        <w:rPr>
+          <w:rFonts w:ascii="Times New Roman" w:hAnsi="Times New Roman" w:cs="Times New Roman"/>
+          <w:sz w:val="26"/>
+          <w:szCs w:val="26"/>
+        </w:rPr>
+        <w:t>warehouse_code</w:t>
+      </w:r>
+      <w:proofErr w:type="spellEnd"/>
+      <w:r>
+        <w:rPr>
+          <w:rFonts w:ascii="Times New Roman" w:hAnsi="Times New Roman" w:cs="Times New Roman"/>
+          <w:sz w:val="26"/>
+          <w:szCs w:val="26"/>
+        </w:rPr>
+        <w:t>.</w:t>
+      </w:r>
+    </w:p>
+    <w:p>
+      <w:pPr>
+        <w:rPr>
+          <w:rFonts w:ascii="Times New Roman" w:hAnsi="Times New Roman" w:cs="Times New Roman"/>
+          <w:sz w:val="26"/>
+          <w:szCs w:val="26"/>
+        </w:rPr>
+      </w:pPr>
+      <w:r>
+        <w:rPr>
+          <w:rFonts w:ascii="Times New Roman" w:hAnsi="Times New Roman" w:cs="Times New Roman"/>
+          <w:sz w:val="26"/>
+          <w:szCs w:val="26"/>
+        </w:rPr>
         <w:t>Answer:</w:t>
       </w:r>
       <w:r>
         <w:rPr>
-          <w:rFonts w:ascii="Arial" w:hAnsi="Arial" w:cs="Arial"/>
+          <w:rFonts w:ascii="Times New Roman" w:hAnsi="Times New Roman" w:cs="Times New Roman"/>
           <w:color w:val="31333F"/>
+          <w:sz w:val="26"/>
+          <w:szCs w:val="26"/>
           <w:shd w:val="clear" w:color="auto" w:fill="FFFFFF"/>
         </w:rPr>
         <w:t xml:space="preserve"> </w:t>
       </w:r>
-      <w:r>
-        <w:rPr>
-          <w:rFonts w:ascii="Arial" w:hAnsi="Arial" w:cs="Arial"/>
+      <w:proofErr w:type="spellStart"/>
+      <w:r>
+        <w:rPr>
+          <w:rFonts w:ascii="Times New Roman" w:hAnsi="Times New Roman" w:cs="Times New Roman"/>
           <w:color w:val="31333F"/>
+          <w:sz w:val="26"/>
+          <w:szCs w:val="26"/>
           <w:shd w:val="clear" w:color="auto" w:fill="FFFFFF"/>
         </w:rPr>
         <w:t>Martensville</w:t>
       </w:r>
-    </w:p>
-    <w:p>
-      <w:r>
-        <w:t xml:space="preserve">2. </w:t>
-      </w:r>
-      <w:r>
-        <w:t>What is the product name for SKU with ID 1009AA? Explanation: Queries the sku_name from the skus table based on sku_id.</w:t>
-      </w:r>
-    </w:p>
-    <w:p>
-      <w:r>
+      <w:proofErr w:type="spellEnd"/>
+    </w:p>
+    <w:p>
+      <w:pPr>
+        <w:rPr>
+          <w:rFonts w:ascii="Times New Roman" w:hAnsi="Times New Roman" w:cs="Times New Roman"/>
+          <w:sz w:val="26"/>
+          <w:szCs w:val="26"/>
+        </w:rPr>
+      </w:pPr>
+      <w:r>
+        <w:rPr>
+          <w:rFonts w:ascii="Times New Roman" w:hAnsi="Times New Roman" w:cs="Times New Roman"/>
+          <w:sz w:val="26"/>
+          <w:szCs w:val="26"/>
+        </w:rPr>
+        <w:t xml:space="preserve">2. What is the product name for SKU with ID 1009AA? Explanation: Queries the </w:t>
+      </w:r>
+      <w:proofErr w:type="spellStart"/>
+      <w:r>
+        <w:rPr>
+          <w:rFonts w:ascii="Times New Roman" w:hAnsi="Times New Roman" w:cs="Times New Roman"/>
+          <w:sz w:val="26"/>
+          <w:szCs w:val="26"/>
+        </w:rPr>
+        <w:t>sku_name</w:t>
+      </w:r>
+      <w:proofErr w:type="spellEnd"/>
+      <w:r>
+        <w:rPr>
+          <w:rFonts w:ascii="Times New Roman" w:hAnsi="Times New Roman" w:cs="Times New Roman"/>
+          <w:sz w:val="26"/>
+          <w:szCs w:val="26"/>
+        </w:rPr>
+        <w:t xml:space="preserve"> from the </w:t>
+      </w:r>
+      <w:proofErr w:type="spellStart"/>
+      <w:r>
+        <w:rPr>
+          <w:rFonts w:ascii="Times New Roman" w:hAnsi="Times New Roman" w:cs="Times New Roman"/>
+          <w:sz w:val="26"/>
+          <w:szCs w:val="26"/>
+        </w:rPr>
+        <w:t>skus</w:t>
+      </w:r>
+      <w:proofErr w:type="spellEnd"/>
+      <w:r>
+        <w:rPr>
+          <w:rFonts w:ascii="Times New Roman" w:hAnsi="Times New Roman" w:cs="Times New Roman"/>
+          <w:sz w:val="26"/>
+          <w:szCs w:val="26"/>
+        </w:rPr>
+        <w:t xml:space="preserve"> table based on </w:t>
+      </w:r>
+      <w:proofErr w:type="spellStart"/>
+      <w:r>
+        <w:rPr>
+          <w:rFonts w:ascii="Times New Roman" w:hAnsi="Times New Roman" w:cs="Times New Roman"/>
+          <w:sz w:val="26"/>
+          <w:szCs w:val="26"/>
+        </w:rPr>
+        <w:t>sku_id</w:t>
+      </w:r>
+      <w:proofErr w:type="spellEnd"/>
+      <w:r>
+        <w:rPr>
+          <w:rFonts w:ascii="Times New Roman" w:hAnsi="Times New Roman" w:cs="Times New Roman"/>
+          <w:sz w:val="26"/>
+          <w:szCs w:val="26"/>
+        </w:rPr>
+        <w:t>.</w:t>
+      </w:r>
+    </w:p>
+    <w:p>
+      <w:pPr>
+        <w:rPr>
+          <w:rFonts w:ascii="Times New Roman" w:hAnsi="Times New Roman" w:cs="Times New Roman"/>
+          <w:sz w:val="26"/>
+          <w:szCs w:val="26"/>
+        </w:rPr>
+      </w:pPr>
+      <w:r>
+        <w:rPr>
+          <w:rFonts w:ascii="Times New Roman" w:hAnsi="Times New Roman" w:cs="Times New Roman"/>
+          <w:sz w:val="26"/>
+          <w:szCs w:val="26"/>
+        </w:rPr>
         <w:t xml:space="preserve">Answer: </w:t>
       </w:r>
       <w:r>
         <w:rPr>
-          <w:rFonts w:ascii="Arial" w:hAnsi="Arial" w:cs="Arial"/>
+          <w:rFonts w:ascii="Times New Roman" w:hAnsi="Times New Roman" w:cs="Times New Roman"/>
           <w:color w:val="31333F"/>
+          <w:sz w:val="26"/>
+          <w:szCs w:val="26"/>
           <w:shd w:val="clear" w:color="auto" w:fill="FFFFFF"/>
         </w:rPr>
         <w:t>Product 001</w:t>
       </w:r>
     </w:p>
     <w:p>
-      <w:r>
+      <w:pPr>
+        <w:rPr>
+          <w:rFonts w:ascii="Times New Roman" w:hAnsi="Times New Roman" w:cs="Times New Roman"/>
+          <w:sz w:val="26"/>
+          <w:szCs w:val="26"/>
+        </w:rPr>
+      </w:pPr>
+      <w:r>
+        <w:rPr>
+          <w:rFonts w:ascii="Times New Roman" w:hAnsi="Times New Roman" w:cs="Times New Roman"/>
+          <w:sz w:val="26"/>
+          <w:szCs w:val="26"/>
+        </w:rPr>
         <w:t xml:space="preserve">3. </w:t>
       </w:r>
       <w:r>
         <w:rPr>
-          <w:rFonts w:ascii="Arial" w:hAnsi="Arial" w:cs="Arial"/>
+          <w:rFonts w:ascii="Times New Roman" w:hAnsi="Times New Roman" w:cs="Times New Roman"/>
           <w:color w:val="31333F"/>
+          <w:sz w:val="26"/>
+          <w:szCs w:val="26"/>
         </w:rPr>
         <w:t>What is the current inventory quantity for SKU 1009AA at warehouse NXH382?</w:t>
       </w:r>
     </w:p>
     <w:p>
-      <w:r>
+      <w:pPr>
+        <w:rPr>
+          <w:rFonts w:ascii="Times New Roman" w:hAnsi="Times New Roman" w:cs="Times New Roman"/>
+          <w:sz w:val="26"/>
+          <w:szCs w:val="26"/>
+        </w:rPr>
+      </w:pPr>
+      <w:r>
+        <w:rPr>
+          <w:rFonts w:ascii="Times New Roman" w:hAnsi="Times New Roman" w:cs="Times New Roman"/>
+          <w:sz w:val="26"/>
+          <w:szCs w:val="26"/>
+        </w:rPr>
         <w:t xml:space="preserve">Answer: </w:t>
       </w:r>
       <w:r>
         <w:rPr>
-          <w:rFonts w:ascii="Arial" w:hAnsi="Arial" w:cs="Arial"/>
+          <w:rFonts w:ascii="Times New Roman" w:hAnsi="Times New Roman" w:cs="Times New Roman"/>
           <w:color w:val="31333F"/>
+          <w:sz w:val="26"/>
+          <w:szCs w:val="26"/>
           <w:shd w:val="clear" w:color="auto" w:fill="FFFFFF"/>
         </w:rPr>
         <w:t>7210</w:t>
       </w:r>
     </w:p>
     <w:p>
-      <w:r>
-        <w:t>4.</w:t>
-      </w:r>
-      <w:r>
-        <w:t xml:space="preserve"> </w:t>
-      </w:r>
-      <w:r>
-        <w:t>What is the order date for order number SO - 018900?</w:t>
-      </w:r>
-    </w:p>
-    <w:p>
-      <w:r>
+      <w:pPr>
+        <w:rPr>
+          <w:rFonts w:ascii="Times New Roman" w:hAnsi="Times New Roman" w:cs="Times New Roman"/>
+          <w:sz w:val="26"/>
+          <w:szCs w:val="26"/>
+        </w:rPr>
+      </w:pPr>
+      <w:r>
+        <w:rPr>
+          <w:rFonts w:ascii="Times New Roman" w:hAnsi="Times New Roman" w:cs="Times New Roman"/>
+          <w:sz w:val="26"/>
+          <w:szCs w:val="26"/>
+        </w:rPr>
+        <w:t>4. What is the order date for order number SO - 018900?</w:t>
+      </w:r>
+    </w:p>
+    <w:p>
+      <w:pPr>
+        <w:rPr>
+          <w:rFonts w:ascii="Times New Roman" w:hAnsi="Times New Roman" w:cs="Times New Roman"/>
+          <w:sz w:val="26"/>
+          <w:szCs w:val="26"/>
+        </w:rPr>
+      </w:pPr>
+      <w:r>
+        <w:rPr>
+          <w:rFonts w:ascii="Times New Roman" w:hAnsi="Times New Roman" w:cs="Times New Roman"/>
+          <w:sz w:val="26"/>
+          <w:szCs w:val="26"/>
+        </w:rPr>
         <w:t xml:space="preserve">Answer: </w:t>
       </w:r>
       <w:r>
         <w:rPr>
-          <w:rFonts w:ascii="Arial" w:hAnsi="Arial" w:cs="Arial"/>
+          <w:rFonts w:ascii="Times New Roman" w:hAnsi="Times New Roman" w:cs="Times New Roman"/>
           <w:color w:val="31333F"/>
+          <w:sz w:val="26"/>
+          <w:szCs w:val="26"/>
           <w:shd w:val="clear" w:color="auto" w:fill="FFFFFF"/>
         </w:rPr>
         <w:t>2021-01-01</w:t>
       </w:r>
     </w:p>
     <w:p>
-      <w:r>
-        <w:t xml:space="preserve">5. </w:t>
-      </w:r>
-      <w:r>
-        <w:t>What is the unit price for SKU 1163CA at warehouse NXH382?</w:t>
-      </w:r>
-    </w:p>
-    <w:p>
-      <w:r>
+      <w:pPr>
+        <w:rPr>
+          <w:rFonts w:ascii="Times New Roman" w:hAnsi="Times New Roman" w:cs="Times New Roman"/>
+          <w:sz w:val="26"/>
+          <w:szCs w:val="26"/>
+        </w:rPr>
+      </w:pPr>
+      <w:r>
+        <w:rPr>
+          <w:rFonts w:ascii="Times New Roman" w:hAnsi="Times New Roman" w:cs="Times New Roman"/>
+          <w:sz w:val="26"/>
+          <w:szCs w:val="26"/>
+        </w:rPr>
+        <w:t>5. What is the unit price for SKU 1163CA at warehouse NXH382?</w:t>
+      </w:r>
+    </w:p>
+    <w:p>
+      <w:pPr>
+        <w:rPr>
+          <w:rFonts w:ascii="Times New Roman" w:hAnsi="Times New Roman" w:cs="Times New Roman"/>
+          <w:sz w:val="26"/>
+          <w:szCs w:val="26"/>
+        </w:rPr>
+      </w:pPr>
+      <w:r>
+        <w:rPr>
+          <w:rFonts w:ascii="Times New Roman" w:hAnsi="Times New Roman" w:cs="Times New Roman"/>
+          <w:sz w:val="26"/>
+          <w:szCs w:val="26"/>
+        </w:rPr>
         <w:t xml:space="preserve">Answer: </w:t>
       </w:r>
       <w:r>
         <w:rPr>
-          <w:rFonts w:ascii="Arial" w:hAnsi="Arial" w:cs="Arial"/>
+          <w:rFonts w:ascii="Times New Roman" w:hAnsi="Times New Roman" w:cs="Times New Roman"/>
           <w:color w:val="31333F"/>
+          <w:sz w:val="26"/>
+          <w:szCs w:val="26"/>
           <w:shd w:val="clear" w:color="auto" w:fill="FFFFFF"/>
         </w:rPr>
         <w:t>94.66</w:t>
@@ -136,84 +339,88 @@
     <w:p>
       <w:pPr>
         <w:rPr>
-          <w:rFonts w:ascii="Arial" w:hAnsi="Arial" w:cs="Arial"/>
+          <w:rFonts w:ascii="Times New Roman" w:hAnsi="Times New Roman" w:cs="Times New Roman"/>
           <w:color w:val="31333F"/>
-        </w:rPr>
-      </w:pPr>
-      <w:r>
-        <w:rPr>
-          <w:rFonts w:ascii="Arial" w:hAnsi="Arial" w:cs="Arial"/>
+          <w:sz w:val="26"/>
+          <w:szCs w:val="26"/>
+        </w:rPr>
+      </w:pPr>
+      <w:r>
+        <w:rPr>
+          <w:rFonts w:ascii="Times New Roman" w:hAnsi="Times New Roman" w:cs="Times New Roman"/>
           <w:color w:val="31333F"/>
-        </w:rPr>
-        <w:t xml:space="preserve">6. </w:t>
-      </w:r>
-      <w:r>
-        <w:rPr>
-          <w:rFonts w:ascii="Arial" w:hAnsi="Arial" w:cs="Arial"/>
+          <w:sz w:val="26"/>
+          <w:szCs w:val="26"/>
+        </w:rPr>
+        <w:t>6. What is the order quantity for order SO - 018901?</w:t>
+      </w:r>
+    </w:p>
+    <w:p>
+      <w:pPr>
+        <w:rPr>
+          <w:rFonts w:ascii="Times New Roman" w:hAnsi="Times New Roman" w:cs="Times New Roman"/>
           <w:color w:val="31333F"/>
-        </w:rPr>
-        <w:t>What is the order quantity for order SO - 018901?</w:t>
-      </w:r>
-    </w:p>
-    <w:p>
-      <w:pPr>
-        <w:rPr>
-          <w:rFonts w:ascii="Arial" w:hAnsi="Arial" w:cs="Arial"/>
+          <w:sz w:val="26"/>
+          <w:szCs w:val="26"/>
+        </w:rPr>
+      </w:pPr>
+      <w:r>
+        <w:rPr>
+          <w:rFonts w:ascii="Times New Roman" w:hAnsi="Times New Roman" w:cs="Times New Roman"/>
           <w:color w:val="31333F"/>
-        </w:rPr>
-      </w:pPr>
-      <w:r>
-        <w:rPr>
-          <w:rFonts w:ascii="Arial" w:hAnsi="Arial" w:cs="Arial"/>
+          <w:sz w:val="26"/>
+          <w:szCs w:val="26"/>
+        </w:rPr>
+        <w:t>Answer: 151</w:t>
+      </w:r>
+    </w:p>
+    <w:p>
+      <w:pPr>
+        <w:rPr>
+          <w:rFonts w:ascii="Times New Roman" w:hAnsi="Times New Roman" w:cs="Times New Roman"/>
+          <w:spacing w:val="-2"/>
+          <w:sz w:val="26"/>
+          <w:szCs w:val="26"/>
+          <w:shd w:val="clear" w:color="auto" w:fill="F8F7F6"/>
+        </w:rPr>
+      </w:pPr>
+      <w:r>
+        <w:rPr>
+          <w:rFonts w:ascii="Times New Roman" w:hAnsi="Times New Roman" w:cs="Times New Roman"/>
           <w:color w:val="31333F"/>
-        </w:rPr>
-        <w:t>Answer: 151</w:t>
-      </w:r>
-    </w:p>
-    <w:p>
-      <w:pPr>
-        <w:rPr>
-          <w:rFonts w:ascii="Arial" w:hAnsi="Arial" w:cs="Arial"/>
+          <w:sz w:val="26"/>
+          <w:szCs w:val="26"/>
+        </w:rPr>
+        <w:t xml:space="preserve">7. </w:t>
+      </w:r>
+      <w:r>
+        <w:rPr>
+          <w:rFonts w:ascii="Times New Roman" w:hAnsi="Times New Roman" w:cs="Times New Roman"/>
           <w:spacing w:val="-2"/>
-          <w:sz w:val="21"/>
-          <w:szCs w:val="21"/>
+          <w:sz w:val="26"/>
+          <w:szCs w:val="26"/>
           <w:shd w:val="clear" w:color="auto" w:fill="F8F7F6"/>
         </w:rPr>
-      </w:pPr>
-      <w:r>
-        <w:rPr>
-          <w:rFonts w:ascii="Arial" w:hAnsi="Arial" w:cs="Arial"/>
-          <w:color w:val="31333F"/>
-        </w:rPr>
-        <w:t xml:space="preserve">7. </w:t>
-      </w:r>
-      <w:r>
-        <w:rPr>
-          <w:rFonts w:ascii="Arial" w:hAnsi="Arial" w:cs="Arial"/>
-          <w:spacing w:val="-2"/>
-          <w:sz w:val="21"/>
-          <w:szCs w:val="21"/>
-          <w:shd w:val="clear" w:color="auto" w:fill="F8F7F6"/>
-        </w:rPr>
         <w:t>What is the customer type for order </w:t>
       </w:r>
       <w:r>
         <w:rPr>
           <w:rStyle w:val="text-sm"/>
+          <w:rFonts w:ascii="Times New Roman" w:hAnsi="Times New Roman" w:cs="Times New Roman"/>
           <w:color w:val="9E3F00"/>
           <w:spacing w:val="-2"/>
-          <w:sz w:val="21"/>
-          <w:szCs w:val="21"/>
+          <w:sz w:val="26"/>
+          <w:szCs w:val="26"/>
           <w:bdr w:val="single" w:sz="2" w:space="0" w:color="auto" w:frame="1"/>
         </w:rPr>
         <w:t>SO - 018926</w:t>
       </w:r>
       <w:r>
         <w:rPr>
-          <w:rFonts w:ascii="Arial" w:hAnsi="Arial" w:cs="Arial"/>
+          <w:rFonts w:ascii="Times New Roman" w:hAnsi="Times New Roman" w:cs="Times New Roman"/>
           <w:spacing w:val="-2"/>
-          <w:sz w:val="21"/>
-          <w:szCs w:val="21"/>
+          <w:sz w:val="26"/>
+          <w:szCs w:val="26"/>
           <w:shd w:val="clear" w:color="auto" w:fill="F8F7F6"/>
         </w:rPr>
         <w:t>?</w:t>
@@ -222,25 +429,29 @@
     <w:p>
       <w:pPr>
         <w:rPr>
-          <w:rFonts w:ascii="Arial" w:hAnsi="Arial" w:cs="Arial"/>
+          <w:rFonts w:ascii="Times New Roman" w:hAnsi="Times New Roman" w:cs="Times New Roman"/>
           <w:color w:val="31333F"/>
+          <w:sz w:val="26"/>
+          <w:szCs w:val="26"/>
           <w:shd w:val="clear" w:color="auto" w:fill="FFFFFF"/>
         </w:rPr>
       </w:pPr>
       <w:r>
         <w:rPr>
-          <w:rFonts w:ascii="Arial" w:hAnsi="Arial" w:cs="Arial"/>
+          <w:rFonts w:ascii="Times New Roman" w:hAnsi="Times New Roman" w:cs="Times New Roman"/>
           <w:spacing w:val="-2"/>
-          <w:sz w:val="21"/>
-          <w:szCs w:val="21"/>
+          <w:sz w:val="26"/>
+          <w:szCs w:val="26"/>
           <w:shd w:val="clear" w:color="auto" w:fill="F8F7F6"/>
         </w:rPr>
         <w:t xml:space="preserve">Answer: </w:t>
       </w:r>
       <w:r>
         <w:rPr>
-          <w:rFonts w:ascii="Arial" w:hAnsi="Arial" w:cs="Arial"/>
+          <w:rFonts w:ascii="Times New Roman" w:hAnsi="Times New Roman" w:cs="Times New Roman"/>
           <w:color w:val="31333F"/>
+          <w:sz w:val="26"/>
+          <w:szCs w:val="26"/>
           <w:shd w:val="clear" w:color="auto" w:fill="FFFFFF"/>
         </w:rPr>
         <w:t>Distributor</w:t>
@@ -249,16 +460,25 @@
     <w:p>
       <w:pPr>
         <w:pStyle w:val="NormalWeb"/>
-      </w:pPr>
-      <w:r>
-        <w:rPr>
-          <w:rFonts w:ascii="Arial" w:hAnsi="Arial" w:cs="Arial"/>
+        <w:rPr>
+          <w:sz w:val="26"/>
+          <w:szCs w:val="26"/>
+        </w:rPr>
+      </w:pPr>
+      <w:r>
+        <w:rPr>
           <w:color w:val="31333F"/>
+          <w:sz w:val="26"/>
+          <w:szCs w:val="26"/>
           <w:shd w:val="clear" w:color="auto" w:fill="FFFFFF"/>
         </w:rPr>
         <w:t xml:space="preserve">8: </w:t>
       </w:r>
       <w:r>
+        <w:rPr>
+          <w:sz w:val="26"/>
+          <w:szCs w:val="26"/>
+        </w:rPr>
         <w:t>What is the latitude and Longitude of warehouse GUT930 ?</w:t>
       </w:r>
     </w:p>
@@ -276,8 +496,8 @@
         <w:tblLook w:val="04A0" w:firstRow="1" w:lastRow="0" w:firstColumn="1" w:lastColumn="0" w:noHBand="0" w:noVBand="1"/>
       </w:tblPr>
       <w:tblGrid>
-        <w:gridCol w:w="884"/>
-        <w:gridCol w:w="1110"/>
+        <w:gridCol w:w="883"/>
+        <w:gridCol w:w="1071"/>
       </w:tblGrid>
       <w:tr>
         <w:trPr>
@@ -295,22 +515,22 @@
               <w:spacing w:after="0" w:line="240" w:lineRule="auto"/>
               <w:jc w:val="right"/>
               <w:rPr>
-                <w:rFonts w:ascii="Arial" w:eastAsia="Times New Roman" w:hAnsi="Arial" w:cs="Arial"/>
+                <w:rFonts w:ascii="Times New Roman" w:eastAsia="Times New Roman" w:hAnsi="Times New Roman" w:cs="Times New Roman"/>
                 <w:b/>
                 <w:bCs/>
                 <w:color w:val="31333F"/>
-                <w:sz w:val="24"/>
-                <w:szCs w:val="24"/>
+                <w:sz w:val="26"/>
+                <w:szCs w:val="26"/>
               </w:rPr>
             </w:pPr>
             <w:r>
               <w:rPr>
-                <w:rFonts w:ascii="Arial" w:eastAsia="Times New Roman" w:hAnsi="Arial" w:cs="Arial"/>
+                <w:rFonts w:ascii="Times New Roman" w:eastAsia="Times New Roman" w:hAnsi="Times New Roman" w:cs="Times New Roman"/>
                 <w:b/>
                 <w:bCs/>
                 <w:color w:val="31333F"/>
-                <w:sz w:val="24"/>
-                <w:szCs w:val="24"/>
+                <w:sz w:val="26"/>
+                <w:szCs w:val="26"/>
               </w:rPr>
               <w:t>latitude</w:t>
             </w:r>
@@ -328,22 +548,22 @@
               <w:spacing w:after="0" w:line="240" w:lineRule="auto"/>
               <w:jc w:val="right"/>
               <w:rPr>
-                <w:rFonts w:ascii="Arial" w:eastAsia="Times New Roman" w:hAnsi="Arial" w:cs="Arial"/>
+                <w:rFonts w:ascii="Times New Roman" w:eastAsia="Times New Roman" w:hAnsi="Times New Roman" w:cs="Times New Roman"/>
                 <w:b/>
                 <w:bCs/>
                 <w:color w:val="31333F"/>
-                <w:sz w:val="24"/>
-                <w:szCs w:val="24"/>
+                <w:sz w:val="26"/>
+                <w:szCs w:val="26"/>
               </w:rPr>
             </w:pPr>
             <w:r>
               <w:rPr>
-                <w:rFonts w:ascii="Arial" w:eastAsia="Times New Roman" w:hAnsi="Arial" w:cs="Arial"/>
+                <w:rFonts w:ascii="Times New Roman" w:eastAsia="Times New Roman" w:hAnsi="Times New Roman" w:cs="Times New Roman"/>
                 <w:b/>
                 <w:bCs/>
                 <w:color w:val="31333F"/>
-                <w:sz w:val="24"/>
-                <w:szCs w:val="24"/>
+                <w:sz w:val="26"/>
+                <w:szCs w:val="26"/>
               </w:rPr>
               <w:t>longitude</w:t>
             </w:r>
@@ -363,18 +583,18 @@
               <w:spacing w:after="0" w:line="240" w:lineRule="auto"/>
               <w:jc w:val="right"/>
               <w:rPr>
-                <w:rFonts w:ascii="Arial" w:eastAsia="Times New Roman" w:hAnsi="Arial" w:cs="Arial"/>
+                <w:rFonts w:ascii="Times New Roman" w:eastAsia="Times New Roman" w:hAnsi="Times New Roman" w:cs="Times New Roman"/>
                 <w:color w:val="31333F"/>
-                <w:sz w:val="24"/>
-                <w:szCs w:val="24"/>
+                <w:sz w:val="26"/>
+                <w:szCs w:val="26"/>
               </w:rPr>
             </w:pPr>
             <w:r>
               <w:rPr>
-                <w:rFonts w:ascii="Arial" w:eastAsia="Times New Roman" w:hAnsi="Arial" w:cs="Arial"/>
+                <w:rFonts w:ascii="Times New Roman" w:eastAsia="Times New Roman" w:hAnsi="Times New Roman" w:cs="Times New Roman"/>
                 <w:color w:val="31333F"/>
-                <w:sz w:val="24"/>
-                <w:szCs w:val="24"/>
+                <w:sz w:val="26"/>
+                <w:szCs w:val="26"/>
               </w:rPr>
               <w:t>52.29</w:t>
             </w:r>
@@ -392,18 +612,18 @@
               <w:spacing w:after="0" w:line="240" w:lineRule="auto"/>
               <w:jc w:val="right"/>
               <w:rPr>
-                <w:rFonts w:ascii="Arial" w:eastAsia="Times New Roman" w:hAnsi="Arial" w:cs="Arial"/>
+                <w:rFonts w:ascii="Times New Roman" w:eastAsia="Times New Roman" w:hAnsi="Times New Roman" w:cs="Times New Roman"/>
                 <w:color w:val="31333F"/>
-                <w:sz w:val="24"/>
-                <w:szCs w:val="24"/>
+                <w:sz w:val="26"/>
+                <w:szCs w:val="26"/>
               </w:rPr>
             </w:pPr>
             <w:r>
               <w:rPr>
-                <w:rFonts w:ascii="Arial" w:eastAsia="Times New Roman" w:hAnsi="Arial" w:cs="Arial"/>
+                <w:rFonts w:ascii="Times New Roman" w:eastAsia="Times New Roman" w:hAnsi="Times New Roman" w:cs="Times New Roman"/>
                 <w:color w:val="31333F"/>
-                <w:sz w:val="24"/>
-                <w:szCs w:val="24"/>
+                <w:sz w:val="26"/>
+                <w:szCs w:val="26"/>
               </w:rPr>
               <w:t>-106.67</w:t>
             </w:r>
@@ -414,106 +634,650 @@
     <w:p>
       <w:pPr>
         <w:pStyle w:val="NormalWeb"/>
-      </w:pPr>
-      <w:r>
+        <w:rPr>
+          <w:sz w:val="26"/>
+          <w:szCs w:val="26"/>
+        </w:rPr>
+      </w:pPr>
+      <w:r>
+        <w:rPr>
+          <w:sz w:val="26"/>
+          <w:szCs w:val="26"/>
+        </w:rPr>
         <w:t xml:space="preserve">Answer: </w:t>
       </w:r>
     </w:p>
     <w:p>
       <w:pPr>
         <w:pStyle w:val="NormalWeb"/>
+        <w:rPr>
+          <w:sz w:val="26"/>
+          <w:szCs w:val="26"/>
+        </w:rPr>
       </w:pPr>
     </w:p>
     <w:p>
       <w:pPr>
         <w:pStyle w:val="NormalWeb"/>
-      </w:pPr>
-      <w:r>
+        <w:rPr>
+          <w:sz w:val="26"/>
+          <w:szCs w:val="26"/>
+        </w:rPr>
+      </w:pPr>
+      <w:r>
+        <w:rPr>
+          <w:sz w:val="26"/>
+          <w:szCs w:val="26"/>
+        </w:rPr>
+        <w:t xml:space="preserve">9. What is the vendor name for SKU </w:t>
+      </w:r>
+      <w:r>
+        <w:rPr>
+          <w:sz w:val="26"/>
+          <w:szCs w:val="26"/>
+        </w:rPr>
+        <w:t xml:space="preserve">1193BA </w:t>
+      </w:r>
+      <w:r>
+        <w:rPr>
+          <w:sz w:val="26"/>
+          <w:szCs w:val="26"/>
+        </w:rPr>
+        <w:t xml:space="preserve">at warehouse </w:t>
+      </w:r>
+      <w:r>
+        <w:rPr>
+          <w:sz w:val="26"/>
+          <w:szCs w:val="26"/>
+        </w:rPr>
+        <w:t>AXW291</w:t>
+      </w:r>
+      <w:r>
+        <w:rPr>
+          <w:sz w:val="26"/>
+          <w:szCs w:val="26"/>
+        </w:rPr>
+        <w:t>?</w:t>
+      </w:r>
+      <w:r>
+        <w:rPr>
+          <w:sz w:val="26"/>
+          <w:szCs w:val="26"/>
+        </w:rPr>
+        <w:t>’</w:t>
+      </w:r>
+    </w:p>
+    <w:p>
+      <w:pPr>
+        <w:pStyle w:val="NormalWeb"/>
+        <w:rPr>
+          <w:sz w:val="26"/>
+          <w:szCs w:val="26"/>
+        </w:rPr>
+      </w:pPr>
+      <w:r>
+        <w:rPr>
+          <w:sz w:val="26"/>
+          <w:szCs w:val="26"/>
+        </w:rPr>
+        <w:t>Answer:</w:t>
+      </w:r>
+      <w:r>
+        <w:rPr>
+          <w:color w:val="31333F"/>
+          <w:sz w:val="26"/>
+          <w:szCs w:val="26"/>
+          <w:shd w:val="clear" w:color="auto" w:fill="FFFFFF"/>
+        </w:rPr>
+        <w:t xml:space="preserve"> Major Corp</w:t>
+      </w:r>
+    </w:p>
+    <w:p>
+      <w:pPr>
+        <w:pStyle w:val="NormalWeb"/>
+        <w:rPr>
+          <w:sz w:val="26"/>
+          <w:szCs w:val="26"/>
+        </w:rPr>
+      </w:pPr>
+      <w:r>
+        <w:rPr>
+          <w:sz w:val="26"/>
+          <w:szCs w:val="26"/>
+        </w:rPr>
+        <w:t xml:space="preserve">10. What is the country of the warehouse with code </w:t>
+      </w:r>
+      <w:r>
+        <w:rPr>
+          <w:sz w:val="26"/>
+          <w:szCs w:val="26"/>
+        </w:rPr>
+        <w:t>FLR025</w:t>
+      </w:r>
+      <w:r>
+        <w:rPr>
+          <w:sz w:val="26"/>
+          <w:szCs w:val="26"/>
+        </w:rPr>
+        <w:t>?</w:t>
+      </w:r>
+    </w:p>
+    <w:p>
+      <w:pPr>
+        <w:pStyle w:val="NormalWeb"/>
+        <w:rPr>
+          <w:color w:val="31333F"/>
+          <w:sz w:val="26"/>
+          <w:szCs w:val="26"/>
+          <w:shd w:val="clear" w:color="auto" w:fill="FFFFFF"/>
+        </w:rPr>
+      </w:pPr>
+      <w:r>
+        <w:rPr>
+          <w:sz w:val="26"/>
+          <w:szCs w:val="26"/>
+        </w:rPr>
+        <w:t xml:space="preserve">Answer: </w:t>
+      </w:r>
+      <w:r>
+        <w:rPr>
+          <w:color w:val="31333F"/>
+          <w:sz w:val="26"/>
+          <w:szCs w:val="26"/>
+          <w:shd w:val="clear" w:color="auto" w:fill="FFFFFF"/>
+        </w:rPr>
+        <w:t>Canada</w:t>
+      </w:r>
+    </w:p>
+    <w:p>
+      <w:pPr>
+        <w:rPr>
+          <w:rFonts w:ascii="Times New Roman" w:hAnsi="Times New Roman" w:cs="Times New Roman"/>
+          <w:b/>
+          <w:bCs/>
+          <w:sz w:val="26"/>
+          <w:szCs w:val="26"/>
+        </w:rPr>
+      </w:pPr>
+      <w:r>
+        <w:rPr>
+          <w:rFonts w:ascii="Times New Roman" w:hAnsi="Times New Roman" w:cs="Times New Roman"/>
+          <w:b/>
+          <w:bCs/>
+          <w:sz w:val="26"/>
+          <w:szCs w:val="26"/>
+        </w:rPr>
+        <w:t>10 Factual (Medium) Question</w:t>
+      </w:r>
+    </w:p>
+    <w:p>
+      <w:pPr>
+        <w:ind w:left="360"/>
+        <w:rPr>
+          <w:rFonts w:ascii="Times New Roman" w:hAnsi="Times New Roman" w:cs="Times New Roman"/>
+          <w:sz w:val="26"/>
+          <w:szCs w:val="26"/>
+        </w:rPr>
+      </w:pPr>
+      <w:r>
+        <w:rPr>
+          <w:rFonts w:ascii="Times New Roman" w:hAnsi="Times New Roman" w:cs="Times New Roman"/>
+          <w:sz w:val="26"/>
+          <w:szCs w:val="26"/>
+        </w:rPr>
+        <w:lastRenderedPageBreak/>
+        <w:t xml:space="preserve">1. </w:t>
+      </w:r>
+      <w:r>
+        <w:rPr>
+          <w:rFonts w:ascii="Times New Roman" w:hAnsi="Times New Roman" w:cs="Times New Roman"/>
+          <w:sz w:val="26"/>
+          <w:szCs w:val="26"/>
+        </w:rPr>
+        <w:t>Show the total inventory value (</w:t>
+      </w:r>
+      <w:proofErr w:type="spellStart"/>
+      <w:r>
+        <w:rPr>
+          <w:rFonts w:ascii="Times New Roman" w:hAnsi="Times New Roman" w:cs="Times New Roman"/>
+          <w:sz w:val="26"/>
+          <w:szCs w:val="26"/>
+        </w:rPr>
+        <w:t>total_value</w:t>
+      </w:r>
+      <w:proofErr w:type="spellEnd"/>
+      <w:r>
+        <w:rPr>
+          <w:rFonts w:ascii="Times New Roman" w:hAnsi="Times New Roman" w:cs="Times New Roman"/>
+          <w:sz w:val="26"/>
+          <w:szCs w:val="26"/>
+        </w:rPr>
+        <w:t>) for each vendor (</w:t>
+      </w:r>
+      <w:proofErr w:type="spellStart"/>
+      <w:r>
+        <w:rPr>
+          <w:rFonts w:ascii="Times New Roman" w:hAnsi="Times New Roman" w:cs="Times New Roman"/>
+          <w:sz w:val="26"/>
+          <w:szCs w:val="26"/>
+        </w:rPr>
+        <w:t>vendor_name</w:t>
+      </w:r>
+      <w:proofErr w:type="spellEnd"/>
+      <w:r>
+        <w:rPr>
+          <w:rFonts w:ascii="Times New Roman" w:hAnsi="Times New Roman" w:cs="Times New Roman"/>
+          <w:sz w:val="26"/>
+          <w:szCs w:val="26"/>
+        </w:rPr>
+        <w:t>) across the entire warehouse system.</w:t>
+      </w:r>
+    </w:p>
+    <w:p>
+      <w:pPr>
+        <w:ind w:left="360"/>
+        <w:rPr>
+          <w:rFonts w:ascii="Times New Roman" w:hAnsi="Times New Roman" w:cs="Times New Roman"/>
+          <w:sz w:val="26"/>
+          <w:szCs w:val="26"/>
+        </w:rPr>
+      </w:pPr>
+      <w:r>
+        <w:rPr>
+          <w:rFonts w:ascii="Times New Roman" w:hAnsi="Times New Roman" w:cs="Times New Roman"/>
+          <w:sz w:val="26"/>
+          <w:szCs w:val="26"/>
+        </w:rPr>
+        <w:t xml:space="preserve">2. </w:t>
+      </w:r>
+      <w:r>
+        <w:rPr>
+          <w:rFonts w:ascii="Times New Roman" w:hAnsi="Times New Roman" w:cs="Times New Roman"/>
+          <w:sz w:val="26"/>
+          <w:szCs w:val="26"/>
+        </w:rPr>
+        <w:t>Display the average lead time (</w:t>
+      </w:r>
+      <w:proofErr w:type="spellStart"/>
+      <w:r>
+        <w:rPr>
+          <w:rFonts w:ascii="Times New Roman" w:hAnsi="Times New Roman" w:cs="Times New Roman"/>
+          <w:sz w:val="26"/>
+          <w:szCs w:val="26"/>
+        </w:rPr>
+        <w:t>average_lead_time_days</w:t>
+      </w:r>
+      <w:proofErr w:type="spellEnd"/>
+      <w:r>
+        <w:rPr>
+          <w:rFonts w:ascii="Times New Roman" w:hAnsi="Times New Roman" w:cs="Times New Roman"/>
+          <w:sz w:val="26"/>
+          <w:szCs w:val="26"/>
+        </w:rPr>
+        <w:t>) of all products at each warehouse, sorted from lowest to highest.</w:t>
+      </w:r>
+    </w:p>
+    <w:p>
+      <w:pPr>
+        <w:ind w:left="360"/>
+        <w:rPr>
+          <w:rFonts w:ascii="Times New Roman" w:hAnsi="Times New Roman" w:cs="Times New Roman"/>
+          <w:sz w:val="26"/>
+          <w:szCs w:val="26"/>
+        </w:rPr>
+      </w:pPr>
+      <w:r>
+        <w:rPr>
+          <w:rFonts w:ascii="Times New Roman" w:hAnsi="Times New Roman" w:cs="Times New Roman"/>
+          <w:sz w:val="26"/>
+          <w:szCs w:val="26"/>
+        </w:rPr>
+        <w:t xml:space="preserve">3. </w:t>
+      </w:r>
+      <w:r>
+        <w:rPr>
+          <w:rFonts w:ascii="Times New Roman" w:hAnsi="Times New Roman" w:cs="Times New Roman"/>
+          <w:sz w:val="26"/>
+          <w:szCs w:val="26"/>
+        </w:rPr>
+        <w:t>Calculate the total revenue for each customer type (</w:t>
+      </w:r>
+      <w:proofErr w:type="spellStart"/>
+      <w:r>
+        <w:rPr>
+          <w:rFonts w:ascii="Times New Roman" w:hAnsi="Times New Roman" w:cs="Times New Roman"/>
+          <w:sz w:val="26"/>
+          <w:szCs w:val="26"/>
+        </w:rPr>
+        <w:t>customer_type</w:t>
+      </w:r>
+      <w:proofErr w:type="spellEnd"/>
+      <w:r>
+        <w:rPr>
+          <w:rFonts w:ascii="Times New Roman" w:hAnsi="Times New Roman" w:cs="Times New Roman"/>
+          <w:sz w:val="26"/>
+          <w:szCs w:val="26"/>
+        </w:rPr>
+        <w:t>) in 2022.</w:t>
+      </w:r>
+    </w:p>
+    <w:p>
+      <w:pPr>
+        <w:ind w:left="360"/>
+        <w:rPr>
+          <w:rFonts w:ascii="Times New Roman" w:hAnsi="Times New Roman" w:cs="Times New Roman"/>
+          <w:sz w:val="26"/>
+          <w:szCs w:val="26"/>
+        </w:rPr>
+      </w:pPr>
+      <w:r>
+        <w:rPr>
+          <w:rFonts w:ascii="Times New Roman" w:hAnsi="Times New Roman" w:cs="Times New Roman"/>
+          <w:sz w:val="26"/>
+          <w:szCs w:val="26"/>
+        </w:rPr>
+        <w:t>4.</w:t>
+      </w:r>
+      <w:r>
+        <w:t xml:space="preserve"> </w:t>
+      </w:r>
+      <w:r>
+        <w:rPr>
+          <w:rFonts w:ascii="Times New Roman" w:hAnsi="Times New Roman" w:cs="Times New Roman"/>
+          <w:sz w:val="26"/>
+          <w:szCs w:val="26"/>
+        </w:rPr>
+        <w:t>How many different SKUs are stored in each city? Show the city name and corresponding SKU count ?</w:t>
+      </w:r>
+    </w:p>
+    <w:p>
+      <w:pPr>
+        <w:ind w:left="360"/>
+        <w:rPr>
+          <w:rFonts w:ascii="Times New Roman" w:hAnsi="Times New Roman" w:cs="Times New Roman"/>
+          <w:sz w:val="26"/>
+          <w:szCs w:val="26"/>
+        </w:rPr>
+      </w:pPr>
+      <w:r>
+        <w:rPr>
+          <w:rFonts w:ascii="Times New Roman" w:hAnsi="Times New Roman" w:cs="Times New Roman"/>
+          <w:sz w:val="26"/>
+          <w:szCs w:val="26"/>
+        </w:rPr>
+        <w:drawing>
+          <wp:inline distT="0" distB="0" distL="0" distR="0" wp14:anchorId="018F0596" wp14:editId="66D60748">
+            <wp:extent cx="2019475" cy="1760373"/>
+            <wp:effectExtent l="0" t="0" r="0" b="0"/>
+            <wp:docPr id="1" name="Picture 1"/>
+            <wp:cNvGraphicFramePr>
+              <a:graphicFrameLocks xmlns:a="http://schemas.openxmlformats.org/drawingml/2006/main" noChangeAspect="1"/>
+            </wp:cNvGraphicFramePr>
+            <a:graphic xmlns:a="http://schemas.openxmlformats.org/drawingml/2006/main">
+              <a:graphicData uri="http://schemas.openxmlformats.org/drawingml/2006/picture">
+                <pic:pic xmlns:pic="http://schemas.openxmlformats.org/drawingml/2006/picture">
+                  <pic:nvPicPr>
+                    <pic:cNvPr id="1" name=""/>
+                    <pic:cNvPicPr/>
+                  </pic:nvPicPr>
+                  <pic:blipFill>
+                    <a:blip r:embed="rId5"/>
+                    <a:stretch>
+                      <a:fillRect/>
+                    </a:stretch>
+                  </pic:blipFill>
+                  <pic:spPr>
+                    <a:xfrm>
+                      <a:off x="0" y="0"/>
+                      <a:ext cx="2019475" cy="1760373"/>
+                    </a:xfrm>
+                    <a:prstGeom prst="rect">
+                      <a:avLst/>
+                    </a:prstGeom>
+                  </pic:spPr>
+                </pic:pic>
+              </a:graphicData>
+            </a:graphic>
+          </wp:inline>
+        </w:drawing>
+      </w:r>
+    </w:p>
+    <w:p>
+      <w:pPr>
+        <w:ind w:left="360"/>
+        <w:rPr>
+          <w:rFonts w:ascii="Times New Roman" w:hAnsi="Times New Roman" w:cs="Times New Roman"/>
+          <w:sz w:val="26"/>
+          <w:szCs w:val="26"/>
+        </w:rPr>
+      </w:pPr>
+    </w:p>
+    <w:p>
+      <w:pPr>
+        <w:ind w:left="360"/>
+        <w:rPr>
+          <w:rFonts w:ascii="Times New Roman" w:hAnsi="Times New Roman" w:cs="Times New Roman"/>
+          <w:sz w:val="26"/>
+          <w:szCs w:val="26"/>
+        </w:rPr>
+      </w:pPr>
+      <w:r>
+        <w:rPr>
+          <w:rFonts w:ascii="Times New Roman" w:hAnsi="Times New Roman" w:cs="Times New Roman"/>
+          <w:sz w:val="26"/>
+          <w:szCs w:val="26"/>
+        </w:rPr>
+        <w:t>5</w:t>
+      </w:r>
+      <w:r>
+        <w:rPr>
+          <w:rFonts w:ascii="Times New Roman" w:hAnsi="Times New Roman" w:cs="Times New Roman"/>
+          <w:sz w:val="26"/>
+          <w:szCs w:val="26"/>
+        </w:rPr>
+        <w:t>.</w:t>
+      </w:r>
+      <w:r>
+        <w:rPr>
+          <w:rFonts w:ascii="Times New Roman" w:hAnsi="Times New Roman" w:cs="Times New Roman"/>
+          <w:sz w:val="26"/>
+          <w:szCs w:val="26"/>
+        </w:rPr>
+        <w:t xml:space="preserve"> </w:t>
+      </w:r>
+      <w:r>
+        <w:rPr>
+          <w:rFonts w:ascii="Times New Roman" w:hAnsi="Times New Roman" w:cs="Times New Roman"/>
+          <w:sz w:val="26"/>
+          <w:szCs w:val="26"/>
+        </w:rPr>
+        <w:t>Display the total quantity of products sold (</w:t>
+      </w:r>
+      <w:proofErr w:type="spellStart"/>
+      <w:r>
+        <w:rPr>
+          <w:rFonts w:ascii="Times New Roman" w:hAnsi="Times New Roman" w:cs="Times New Roman"/>
+          <w:sz w:val="26"/>
+          <w:szCs w:val="26"/>
+        </w:rPr>
+        <w:t>order_quantity</w:t>
+      </w:r>
+      <w:proofErr w:type="spellEnd"/>
+      <w:r>
+        <w:rPr>
+          <w:rFonts w:ascii="Times New Roman" w:hAnsi="Times New Roman" w:cs="Times New Roman"/>
+          <w:sz w:val="26"/>
+          <w:szCs w:val="26"/>
+        </w:rPr>
+        <w:t>) in each province from January 2023 to July 2023.</w:t>
+      </w:r>
+    </w:p>
+    <w:p>
+      <w:pPr>
+        <w:ind w:left="360"/>
+        <w:rPr>
+          <w:rFonts w:ascii="Times New Roman" w:hAnsi="Times New Roman" w:cs="Times New Roman"/>
+          <w:sz w:val="26"/>
+          <w:szCs w:val="26"/>
+        </w:rPr>
+      </w:pPr>
+      <w:r>
+        <w:rPr>
+          <w:rFonts w:ascii="Times New Roman" w:hAnsi="Times New Roman" w:cs="Times New Roman"/>
+          <w:sz w:val="26"/>
+          <w:szCs w:val="26"/>
+        </w:rPr>
+        <w:t xml:space="preserve">6. </w:t>
+      </w:r>
+      <w:r>
+        <w:rPr>
+          <w:rFonts w:ascii="Times New Roman" w:hAnsi="Times New Roman" w:cs="Times New Roman"/>
+          <w:sz w:val="26"/>
+          <w:szCs w:val="26"/>
+        </w:rPr>
+        <w:t>Find all products with inventory value (</w:t>
+      </w:r>
+      <w:proofErr w:type="spellStart"/>
+      <w:r>
+        <w:rPr>
+          <w:rFonts w:ascii="Times New Roman" w:hAnsi="Times New Roman" w:cs="Times New Roman"/>
+          <w:sz w:val="26"/>
+          <w:szCs w:val="26"/>
+        </w:rPr>
+        <w:t>total_value</w:t>
+      </w:r>
+      <w:proofErr w:type="spellEnd"/>
+      <w:r>
+        <w:rPr>
+          <w:rFonts w:ascii="Times New Roman" w:hAnsi="Times New Roman" w:cs="Times New Roman"/>
+          <w:sz w:val="26"/>
+          <w:szCs w:val="26"/>
+        </w:rPr>
+        <w:t>) greater than 500,000, showing product name, warehouse location, and corresponding value.</w:t>
+      </w:r>
+    </w:p>
+    <w:p>
+      <w:pPr>
+        <w:ind w:left="360"/>
+        <w:rPr>
+          <w:rFonts w:ascii="Times New Roman" w:hAnsi="Times New Roman" w:cs="Times New Roman"/>
+          <w:sz w:val="26"/>
+          <w:szCs w:val="26"/>
+        </w:rPr>
+      </w:pPr>
+      <w:r>
+        <w:rPr>
+          <w:rFonts w:ascii="Times New Roman" w:hAnsi="Times New Roman" w:cs="Times New Roman"/>
+          <w:sz w:val="26"/>
+          <w:szCs w:val="26"/>
+        </w:rPr>
+        <w:t xml:space="preserve">7. </w:t>
+      </w:r>
+      <w:r>
+        <w:rPr>
+          <w:rFonts w:ascii="Times New Roman" w:hAnsi="Times New Roman" w:cs="Times New Roman"/>
+          <w:sz w:val="26"/>
+          <w:szCs w:val="26"/>
+        </w:rPr>
+        <w:t xml:space="preserve">Show the number of different products (distinct SKUs) and total inventory quantity (sum of </w:t>
+      </w:r>
+      <w:proofErr w:type="spellStart"/>
+      <w:r>
+        <w:rPr>
+          <w:rFonts w:ascii="Times New Roman" w:hAnsi="Times New Roman" w:cs="Times New Roman"/>
+          <w:sz w:val="26"/>
+          <w:szCs w:val="26"/>
+        </w:rPr>
+        <w:t>current_inventory_quantity</w:t>
+      </w:r>
+      <w:proofErr w:type="spellEnd"/>
+      <w:r>
+        <w:rPr>
+          <w:rFonts w:ascii="Times New Roman" w:hAnsi="Times New Roman" w:cs="Times New Roman"/>
+          <w:sz w:val="26"/>
+          <w:szCs w:val="26"/>
+        </w:rPr>
+        <w:t>) at each warehouse.</w:t>
+      </w:r>
+    </w:p>
+    <w:p>
+      <w:pPr>
+        <w:ind w:left="360"/>
+        <w:rPr>
+          <w:rFonts w:ascii="Times New Roman" w:hAnsi="Times New Roman" w:cs="Times New Roman"/>
+          <w:sz w:val="26"/>
+          <w:szCs w:val="26"/>
+        </w:rPr>
+      </w:pPr>
+      <w:r>
+        <w:rPr>
+          <w:rFonts w:ascii="Times New Roman" w:hAnsi="Times New Roman" w:cs="Times New Roman"/>
+          <w:sz w:val="26"/>
+          <w:szCs w:val="26"/>
+        </w:rPr>
+        <w:t xml:space="preserve">8. </w:t>
+      </w:r>
+      <w:r>
+        <w:rPr>
+          <w:rFonts w:ascii="Times New Roman" w:hAnsi="Times New Roman" w:cs="Times New Roman"/>
+          <w:sz w:val="26"/>
+          <w:szCs w:val="26"/>
+        </w:rPr>
+        <w:t>Calculate total revenue by month for 2022, identifying which month had the highest and lowest revenue.</w:t>
+      </w:r>
+    </w:p>
+    <w:p>
+      <w:pPr>
+        <w:ind w:left="360"/>
+        <w:rPr>
+          <w:rFonts w:ascii="Times New Roman" w:hAnsi="Times New Roman" w:cs="Times New Roman"/>
+          <w:sz w:val="26"/>
+          <w:szCs w:val="26"/>
+        </w:rPr>
+      </w:pPr>
+      <w:r>
+        <w:rPr>
+          <w:rFonts w:ascii="Times New Roman" w:hAnsi="Times New Roman" w:cs="Times New Roman"/>
+          <w:sz w:val="26"/>
+          <w:szCs w:val="26"/>
+        </w:rPr>
         <w:t xml:space="preserve">9. </w:t>
       </w:r>
       <w:r>
-        <w:t xml:space="preserve">What is the vendor name for SKU </w:t>
-      </w:r>
-      <w:r>
-        <w:t>1193BA</w:t>
-      </w:r>
-      <w:r>
-        <w:t xml:space="preserve"> </w:t>
-      </w:r>
-      <w:r>
-        <w:t xml:space="preserve">at warehouse </w:t>
-      </w:r>
-      <w:r>
-        <w:t>AXW291</w:t>
-      </w:r>
-      <w:r>
-        <w:t>?</w:t>
-      </w:r>
-      <w:r>
-        <w:t>’</w:t>
-      </w:r>
-    </w:p>
-    <w:p>
-      <w:pPr>
-        <w:pStyle w:val="NormalWeb"/>
-      </w:pPr>
-      <w:r>
-        <w:t>Answer:</w:t>
-      </w:r>
-      <w:r>
-        <w:rPr>
-          <w:rFonts w:ascii="Arial" w:hAnsi="Arial" w:cs="Arial"/>
-          <w:color w:val="31333F"/>
-          <w:shd w:val="clear" w:color="auto" w:fill="FFFFFF"/>
-        </w:rPr>
-        <w:t xml:space="preserve"> </w:t>
-      </w:r>
-      <w:r>
-        <w:rPr>
-          <w:rFonts w:ascii="Arial" w:hAnsi="Arial" w:cs="Arial"/>
-          <w:color w:val="31333F"/>
-          <w:shd w:val="clear" w:color="auto" w:fill="FFFFFF"/>
-        </w:rPr>
-        <w:t>Major Corp</w:t>
-      </w:r>
-    </w:p>
-    <w:p>
-      <w:pPr>
-        <w:pStyle w:val="NormalWeb"/>
-      </w:pPr>
-      <w:r>
-        <w:t>10.</w:t>
-      </w:r>
-      <w:r>
-        <w:t xml:space="preserve"> </w:t>
-      </w:r>
-      <w:r>
-        <w:t xml:space="preserve">What is the country of the warehouse with code </w:t>
-      </w:r>
-      <w:r>
-        <w:t>FLR025</w:t>
-      </w:r>
-      <w:r>
-        <w:t>?</w:t>
-      </w:r>
-    </w:p>
-    <w:p>
-      <w:pPr>
-        <w:pStyle w:val="NormalWeb"/>
-      </w:pPr>
-      <w:r>
-        <w:t xml:space="preserve">Answer: </w:t>
-      </w:r>
-      <w:r>
-        <w:rPr>
-          <w:rFonts w:ascii="Arial" w:hAnsi="Arial" w:cs="Arial"/>
-          <w:color w:val="31333F"/>
-          <w:shd w:val="clear" w:color="auto" w:fill="FFFFFF"/>
-        </w:rPr>
-        <w:t>Canada</w:t>
-      </w:r>
-    </w:p>
-    <w:p/>
+        <w:rPr>
+          <w:rFonts w:ascii="Times New Roman" w:hAnsi="Times New Roman" w:cs="Times New Roman"/>
+          <w:sz w:val="26"/>
+          <w:szCs w:val="26"/>
+        </w:rPr>
+        <w:t>Find the top 5 best-selling SKUs (by quantity) for the first half of 2023 (January to June).</w:t>
+      </w:r>
+    </w:p>
+    <w:p>
+      <w:pPr>
+        <w:ind w:left="360"/>
+        <w:rPr>
+          <w:rFonts w:ascii="Times New Roman" w:hAnsi="Times New Roman" w:cs="Times New Roman"/>
+          <w:sz w:val="26"/>
+          <w:szCs w:val="26"/>
+        </w:rPr>
+      </w:pPr>
+      <w:r>
+        <w:rPr>
+          <w:rFonts w:ascii="Times New Roman" w:hAnsi="Times New Roman" w:cs="Times New Roman"/>
+          <w:sz w:val="26"/>
+          <w:szCs w:val="26"/>
+        </w:rPr>
+        <w:t xml:space="preserve">10. </w:t>
+      </w:r>
+      <w:r>
+        <w:rPr>
+          <w:rFonts w:ascii="Times New Roman" w:hAnsi="Times New Roman" w:cs="Times New Roman"/>
+          <w:sz w:val="26"/>
+          <w:szCs w:val="26"/>
+        </w:rPr>
+        <w:t>Show the average and maximum lead times for SKUs 1206BA, 1214CA, 1224AA, and 1234BA.</w:t>
+      </w:r>
+    </w:p>
     <w:sectPr>
       <w:pgSz w:w="12240" w:h="15840"/>
       <w:pgMar w:top="1440" w:right="1440" w:bottom="1440" w:left="1440" w:header="720" w:footer="720" w:gutter="0"/>
@@ -527,6 +1291,95 @@
 <file path=word/numbering.xml><?xml version="1.0" encoding="utf-8"?>
 <w:numbering xmlns:wpc="http://schemas.microsoft.com/office/word/2010/wordprocessingCanvas" xmlns:cx="http://schemas.microsoft.com/office/drawing/2014/chartex" xmlns:cx1="http://schemas.microsoft.com/office/drawing/2015/9/8/chartex" xmlns:cx2="http://schemas.microsoft.com/office/drawing/2015/10/21/chartex" xmlns:cx3="http://schemas.microsoft.com/office/drawing/2016/5/9/chartex" xmlns:cx4="http://schemas.microsoft.com/office/drawing/2016/5/10/chartex" xmlns:cx5="http://schemas.microsoft.com/office/drawing/2016/5/11/chartex" xmlns:cx6="http://schemas.microsoft.com/office/drawing/2016/5/12/chartex" xmlns:cx7="http://schemas.microsoft.com/office/drawing/2016/5/13/chartex" xmlns:cx8="http://schemas.microsoft.com/office/drawing/2016/5/14/chartex" xmlns:mc="http://schemas.openxmlformats.org/markup-compatibility/2006" xmlns:aink="http://schemas.microsoft.com/office/drawing/2016/ink" xmlns:am3d="http://schemas.microsoft.com/office/drawing/2017/model3d" xmlns:o="urn:schemas-microsoft-com:office:office" xmlns:r="http://schemas.openxmlformats.org/officeDocument/2006/relationships" xmlns:m="http://schemas.openxmlformats.org/officeDocument/2006/math" xmlns:v="urn:schemas-microsoft-com:vml" xmlns:wp14="http://schemas.microsoft.com/office/word/2010/wordprocessingDrawing" xmlns:wp="http://schemas.openxmlformats.org/drawingml/2006/wordprocessingDrawing" xmlns:w10="urn:schemas-microsoft-com:office:word" xmlns:w="http://schemas.openxmlformats.org/wordprocessingml/2006/main" xmlns:w14="http://schemas.microsoft.com/office/word/2010/wordml" xmlns:w15="http://schemas.microsoft.com/office/word/2012/wordml" xmlns:w16cex="http://schemas.microsoft.com/office/word/2018/wordml/cex" xmlns:w16cid="http://schemas.microsoft.com/office/word/2016/wordml/cid" xmlns:w16="http://schemas.microsoft.com/office/word/2018/wordml" xmlns:w16se="http://schemas.microsoft.com/office/word/2015/wordml/symex" xmlns:wpg="http://schemas.microsoft.com/office/word/2010/wordprocessingGroup" xmlns:wpi="http://schemas.microsoft.com/office/word/2010/wordprocessingInk" xmlns:wne="http://schemas.microsoft.com/office/word/2006/wordml" xmlns:wps="http://schemas.microsoft.com/office/word/2010/wordprocessingShape" mc:Ignorable="w14 w15 w16se w16cid w16 w16cex wp14">
   <w:abstractNum w:abstractNumId="0" w15:restartNumberingAfterBreak="0">
+    <w:nsid w:val="0BD10A34"/>
+    <w:multiLevelType w:val="hybridMultilevel"/>
+    <w:tmpl w:val="7F289A4C"/>
+    <w:lvl w:ilvl="0" w:tplc="0409000F">
+      <w:start w:val="1"/>
+      <w:numFmt w:val="decimal"/>
+      <w:lvlText w:val="%1."/>
+      <w:lvlJc w:val="left"/>
+      <w:pPr>
+        <w:ind w:left="720" w:hanging="360"/>
+      </w:pPr>
+      <w:rPr>
+        <w:rFonts w:hint="default"/>
+      </w:rPr>
+    </w:lvl>
+    <w:lvl w:ilvl="1" w:tplc="04090019" w:tentative="1">
+      <w:start w:val="1"/>
+      <w:numFmt w:val="lowerLetter"/>
+      <w:lvlText w:val="%2."/>
+      <w:lvlJc w:val="left"/>
+      <w:pPr>
+        <w:ind w:left="1440" w:hanging="360"/>
+      </w:pPr>
+    </w:lvl>
+    <w:lvl w:ilvl="2" w:tplc="0409001B" w:tentative="1">
+      <w:start w:val="1"/>
+      <w:numFmt w:val="lowerRoman"/>
+      <w:lvlText w:val="%3."/>
+      <w:lvlJc w:val="right"/>
+      <w:pPr>
+        <w:ind w:left="2160" w:hanging="180"/>
+      </w:pPr>
+    </w:lvl>
+    <w:lvl w:ilvl="3" w:tplc="0409000F" w:tentative="1">
+      <w:start w:val="1"/>
+      <w:numFmt w:val="decimal"/>
+      <w:lvlText w:val="%4."/>
+      <w:lvlJc w:val="left"/>
+      <w:pPr>
+        <w:ind w:left="2880" w:hanging="360"/>
+      </w:pPr>
+    </w:lvl>
+    <w:lvl w:ilvl="4" w:tplc="04090019" w:tentative="1">
+      <w:start w:val="1"/>
+      <w:numFmt w:val="lowerLetter"/>
+      <w:lvlText w:val="%5."/>
+      <w:lvlJc w:val="left"/>
+      <w:pPr>
+        <w:ind w:left="3600" w:hanging="360"/>
+      </w:pPr>
+    </w:lvl>
+    <w:lvl w:ilvl="5" w:tplc="0409001B" w:tentative="1">
+      <w:start w:val="1"/>
+      <w:numFmt w:val="lowerRoman"/>
+      <w:lvlText w:val="%6."/>
+      <w:lvlJc w:val="right"/>
+      <w:pPr>
+        <w:ind w:left="4320" w:hanging="180"/>
+      </w:pPr>
+    </w:lvl>
+    <w:lvl w:ilvl="6" w:tplc="0409000F" w:tentative="1">
+      <w:start w:val="1"/>
+      <w:numFmt w:val="decimal"/>
+      <w:lvlText w:val="%7."/>
+      <w:lvlJc w:val="left"/>
+      <w:pPr>
+        <w:ind w:left="5040" w:hanging="360"/>
+      </w:pPr>
+    </w:lvl>
+    <w:lvl w:ilvl="7" w:tplc="04090019" w:tentative="1">
+      <w:start w:val="1"/>
+      <w:numFmt w:val="lowerLetter"/>
+      <w:lvlText w:val="%8."/>
+      <w:lvlJc w:val="left"/>
+      <w:pPr>
+        <w:ind w:left="5760" w:hanging="360"/>
+      </w:pPr>
+    </w:lvl>
+    <w:lvl w:ilvl="8" w:tplc="0409001B" w:tentative="1">
+      <w:start w:val="1"/>
+      <w:numFmt w:val="lowerRoman"/>
+      <w:lvlText w:val="%9."/>
+      <w:lvlJc w:val="right"/>
+      <w:pPr>
+        <w:ind w:left="6480" w:hanging="180"/>
+      </w:pPr>
+    </w:lvl>
+  </w:abstractNum>
+  <w:abstractNum w:abstractNumId="1" w15:restartNumberingAfterBreak="0">
     <w:nsid w:val="49964A63"/>
     <w:multiLevelType w:val="multilevel"/>
     <w:tmpl w:val="EEEEBEAE"/>
@@ -640,6 +1493,9 @@
     </w:lvl>
   </w:abstractNum>
   <w:num w:numId="1">
+    <w:abstractNumId w:val="1"/>
+  </w:num>
+  <w:num w:numId="2">
     <w:abstractNumId w:val="0"/>
   </w:num>
 </w:numbering>

</xml_diff>

<commit_message>
Implement conversation loading and saving functionality in app.py, allowing chat history and charts to persist across sessions. Update .gitignore to exclude chat data files. Enhance visualization agent to support pie and donut charts, and update SQL query handling in orchestrator.py. Expand question test document with new visualization-related questions.
</commit_message>
<xml_diff>
--- a/report/question_test.docx
+++ b/report/question_test.docx
@@ -37,7 +37,25 @@
           <w:sz w:val="26"/>
           <w:szCs w:val="26"/>
         </w:rPr>
-        <w:t>1. What is the city of the warehouse with code GUT930? Explanation: Retrieves the city from the warehouses table based on warehouse_code.</w:t>
+        <w:t xml:space="preserve">1. What is the city of the warehouse with code GUT930? Explanation: Retrieves the city from the warehouses table based on </w:t>
+      </w:r>
+      <w:proofErr w:type="spellStart"/>
+      <w:r>
+        <w:rPr>
+          <w:rFonts w:ascii="Times New Roman" w:hAnsi="Times New Roman" w:cs="Times New Roman"/>
+          <w:sz w:val="26"/>
+          <w:szCs w:val="26"/>
+        </w:rPr>
+        <w:t>warehouse_code</w:t>
+      </w:r>
+      <w:proofErr w:type="spellEnd"/>
+      <w:r>
+        <w:rPr>
+          <w:rFonts w:ascii="Times New Roman" w:hAnsi="Times New Roman" w:cs="Times New Roman"/>
+          <w:sz w:val="26"/>
+          <w:szCs w:val="26"/>
+        </w:rPr>
+        <w:t>.</w:t>
       </w:r>
     </w:p>
     <w:p>
@@ -64,24 +82,90 @@
           <w:szCs w:val="26"/>
           <w:shd w:val="clear" w:color="auto" w:fill="FFFFFF"/>
         </w:rPr>
-        <w:t xml:space="preserve"> Martensville</w:t>
-      </w:r>
-    </w:p>
-    <w:p>
-      <w:pPr>
-        <w:rPr>
-          <w:rFonts w:ascii="Times New Roman" w:hAnsi="Times New Roman" w:cs="Times New Roman"/>
-          <w:sz w:val="26"/>
-          <w:szCs w:val="26"/>
-        </w:rPr>
-      </w:pPr>
-      <w:r>
-        <w:rPr>
-          <w:rFonts w:ascii="Times New Roman" w:hAnsi="Times New Roman" w:cs="Times New Roman"/>
-          <w:sz w:val="26"/>
-          <w:szCs w:val="26"/>
-        </w:rPr>
-        <w:t>2. What is the product name for SKU with ID 1009AA? Explanation: Queries the sku_name from the skus table based on sku_id.</w:t>
+        <w:t xml:space="preserve"> </w:t>
+      </w:r>
+      <w:proofErr w:type="spellStart"/>
+      <w:r>
+        <w:rPr>
+          <w:rFonts w:ascii="Times New Roman" w:hAnsi="Times New Roman" w:cs="Times New Roman"/>
+          <w:color w:val="31333F"/>
+          <w:sz w:val="26"/>
+          <w:szCs w:val="26"/>
+          <w:shd w:val="clear" w:color="auto" w:fill="FFFFFF"/>
+        </w:rPr>
+        <w:t>Martensville</w:t>
+      </w:r>
+      <w:proofErr w:type="spellEnd"/>
+    </w:p>
+    <w:p>
+      <w:pPr>
+        <w:rPr>
+          <w:rFonts w:ascii="Times New Roman" w:hAnsi="Times New Roman" w:cs="Times New Roman"/>
+          <w:sz w:val="26"/>
+          <w:szCs w:val="26"/>
+        </w:rPr>
+      </w:pPr>
+      <w:r>
+        <w:rPr>
+          <w:rFonts w:ascii="Times New Roman" w:hAnsi="Times New Roman" w:cs="Times New Roman"/>
+          <w:sz w:val="26"/>
+          <w:szCs w:val="26"/>
+        </w:rPr>
+        <w:t xml:space="preserve">2. What is the product name for SKU with ID 1009AA? Explanation: Queries the </w:t>
+      </w:r>
+      <w:proofErr w:type="spellStart"/>
+      <w:r>
+        <w:rPr>
+          <w:rFonts w:ascii="Times New Roman" w:hAnsi="Times New Roman" w:cs="Times New Roman"/>
+          <w:sz w:val="26"/>
+          <w:szCs w:val="26"/>
+        </w:rPr>
+        <w:t>sku_name</w:t>
+      </w:r>
+      <w:proofErr w:type="spellEnd"/>
+      <w:r>
+        <w:rPr>
+          <w:rFonts w:ascii="Times New Roman" w:hAnsi="Times New Roman" w:cs="Times New Roman"/>
+          <w:sz w:val="26"/>
+          <w:szCs w:val="26"/>
+        </w:rPr>
+        <w:t xml:space="preserve"> from the </w:t>
+      </w:r>
+      <w:proofErr w:type="spellStart"/>
+      <w:r>
+        <w:rPr>
+          <w:rFonts w:ascii="Times New Roman" w:hAnsi="Times New Roman" w:cs="Times New Roman"/>
+          <w:sz w:val="26"/>
+          <w:szCs w:val="26"/>
+        </w:rPr>
+        <w:t>skus</w:t>
+      </w:r>
+      <w:proofErr w:type="spellEnd"/>
+      <w:r>
+        <w:rPr>
+          <w:rFonts w:ascii="Times New Roman" w:hAnsi="Times New Roman" w:cs="Times New Roman"/>
+          <w:sz w:val="26"/>
+          <w:szCs w:val="26"/>
+        </w:rPr>
+        <w:t xml:space="preserve"> table based on </w:t>
+      </w:r>
+      <w:proofErr w:type="spellStart"/>
+      <w:r>
+        <w:rPr>
+          <w:rFonts w:ascii="Times New Roman" w:hAnsi="Times New Roman" w:cs="Times New Roman"/>
+          <w:sz w:val="26"/>
+          <w:szCs w:val="26"/>
+        </w:rPr>
+        <w:t>sku_id</w:t>
+      </w:r>
+      <w:proofErr w:type="spellEnd"/>
+      <w:r>
+        <w:rPr>
+          <w:rFonts w:ascii="Times New Roman" w:hAnsi="Times New Roman" w:cs="Times New Roman"/>
+          <w:sz w:val="26"/>
+          <w:szCs w:val="26"/>
+        </w:rPr>
+        <w:t>.</w:t>
       </w:r>
     </w:p>
     <w:p>
@@ -395,8 +479,17 @@
           <w:sz w:val="26"/>
           <w:szCs w:val="26"/>
         </w:rPr>
-        <w:t>What is the latitude and Longitude of warehouse GUT930 ?</w:t>
-      </w:r>
+        <w:t>What is the latitude and Longitude of warehouse GUT</w:t>
+      </w:r>
+      <w:proofErr w:type="gramStart"/>
+      <w:r>
+        <w:rPr>
+          <w:sz w:val="26"/>
+          <w:szCs w:val="26"/>
+        </w:rPr>
+        <w:t>930 ?</w:t>
+      </w:r>
+      <w:proofErr w:type="gramEnd"/>
     </w:p>
     <w:tbl>
       <w:tblPr>
@@ -750,21 +843,58 @@
           <w:sz w:val="26"/>
           <w:szCs w:val="26"/>
         </w:rPr>
-        <w:t>Show the total inventory value (total_value) for each vendor (vendor_name) across the entire warehouse system.</w:t>
-      </w:r>
-    </w:p>
-    <w:p>
-      <w:pPr>
-        <w:ind w:left="360"/>
-        <w:rPr>
-          <w:rFonts w:ascii="Times New Roman" w:hAnsi="Times New Roman" w:cs="Times New Roman"/>
-          <w:sz w:val="26"/>
-          <w:szCs w:val="26"/>
-        </w:rPr>
-      </w:pPr>
-      <w:r>
-        <w:rPr>
-          <w:rFonts w:ascii="Times New Roman" w:hAnsi="Times New Roman" w:cs="Times New Roman"/>
+        <w:t>Show the total inventory value (</w:t>
+      </w:r>
+      <w:proofErr w:type="spellStart"/>
+      <w:r>
+        <w:rPr>
+          <w:rFonts w:ascii="Times New Roman" w:hAnsi="Times New Roman" w:cs="Times New Roman"/>
+          <w:sz w:val="26"/>
+          <w:szCs w:val="26"/>
+        </w:rPr>
+        <w:t>total_value</w:t>
+      </w:r>
+      <w:proofErr w:type="spellEnd"/>
+      <w:r>
+        <w:rPr>
+          <w:rFonts w:ascii="Times New Roman" w:hAnsi="Times New Roman" w:cs="Times New Roman"/>
+          <w:sz w:val="26"/>
+          <w:szCs w:val="26"/>
+        </w:rPr>
+        <w:t>) for each vendor (</w:t>
+      </w:r>
+      <w:proofErr w:type="spellStart"/>
+      <w:r>
+        <w:rPr>
+          <w:rFonts w:ascii="Times New Roman" w:hAnsi="Times New Roman" w:cs="Times New Roman"/>
+          <w:sz w:val="26"/>
+          <w:szCs w:val="26"/>
+        </w:rPr>
+        <w:t>vendor_name</w:t>
+      </w:r>
+      <w:proofErr w:type="spellEnd"/>
+      <w:r>
+        <w:rPr>
+          <w:rFonts w:ascii="Times New Roman" w:hAnsi="Times New Roman" w:cs="Times New Roman"/>
+          <w:sz w:val="26"/>
+          <w:szCs w:val="26"/>
+        </w:rPr>
+        <w:t>) across the entire warehouse system.</w:t>
+      </w:r>
+    </w:p>
+    <w:p>
+      <w:pPr>
+        <w:ind w:left="360"/>
+        <w:rPr>
+          <w:rFonts w:ascii="Times New Roman" w:hAnsi="Times New Roman" w:cs="Times New Roman"/>
+          <w:sz w:val="26"/>
+          <w:szCs w:val="26"/>
+        </w:rPr>
+      </w:pPr>
+      <w:r>
+        <w:rPr>
+          <w:rFonts w:ascii="Times New Roman" w:hAnsi="Times New Roman" w:cs="Times New Roman"/>
+          <w:noProof/>
           <w:sz w:val="26"/>
           <w:szCs w:val="26"/>
         </w:rPr>
@@ -828,21 +958,40 @@
           <w:sz w:val="26"/>
           <w:szCs w:val="26"/>
         </w:rPr>
-        <w:t>Display the average lead time (average_lead_time_days) of all products at each warehouse, sorted from lowest to highest.</w:t>
-      </w:r>
-    </w:p>
-    <w:p>
-      <w:pPr>
-        <w:ind w:left="360"/>
-        <w:rPr>
-          <w:rFonts w:ascii="Times New Roman" w:hAnsi="Times New Roman" w:cs="Times New Roman"/>
-          <w:sz w:val="26"/>
-          <w:szCs w:val="26"/>
-        </w:rPr>
-      </w:pPr>
-      <w:r>
-        <w:rPr>
-          <w:rFonts w:ascii="Times New Roman" w:hAnsi="Times New Roman" w:cs="Times New Roman"/>
+        <w:t>Display the average lead time (</w:t>
+      </w:r>
+      <w:proofErr w:type="spellStart"/>
+      <w:r>
+        <w:rPr>
+          <w:rFonts w:ascii="Times New Roman" w:hAnsi="Times New Roman" w:cs="Times New Roman"/>
+          <w:sz w:val="26"/>
+          <w:szCs w:val="26"/>
+        </w:rPr>
+        <w:t>average_lead_time_days</w:t>
+      </w:r>
+      <w:proofErr w:type="spellEnd"/>
+      <w:r>
+        <w:rPr>
+          <w:rFonts w:ascii="Times New Roman" w:hAnsi="Times New Roman" w:cs="Times New Roman"/>
+          <w:sz w:val="26"/>
+          <w:szCs w:val="26"/>
+        </w:rPr>
+        <w:t>) of all products at each warehouse, sorted from lowest to highest.</w:t>
+      </w:r>
+    </w:p>
+    <w:p>
+      <w:pPr>
+        <w:ind w:left="360"/>
+        <w:rPr>
+          <w:rFonts w:ascii="Times New Roman" w:hAnsi="Times New Roman" w:cs="Times New Roman"/>
+          <w:sz w:val="26"/>
+          <w:szCs w:val="26"/>
+        </w:rPr>
+      </w:pPr>
+      <w:r>
+        <w:rPr>
+          <w:rFonts w:ascii="Times New Roman" w:hAnsi="Times New Roman" w:cs="Times New Roman"/>
+          <w:noProof/>
           <w:sz w:val="26"/>
           <w:szCs w:val="26"/>
         </w:rPr>
@@ -907,21 +1056,40 @@
           <w:sz w:val="26"/>
           <w:szCs w:val="26"/>
         </w:rPr>
-        <w:t>Calculate the total revenue for each customer type (customer_type) in 2022.</w:t>
-      </w:r>
-    </w:p>
-    <w:p>
-      <w:pPr>
-        <w:ind w:left="360"/>
-        <w:rPr>
-          <w:rFonts w:ascii="Times New Roman" w:hAnsi="Times New Roman" w:cs="Times New Roman"/>
-          <w:sz w:val="26"/>
-          <w:szCs w:val="26"/>
-        </w:rPr>
-      </w:pPr>
-      <w:r>
-        <w:rPr>
-          <w:rFonts w:ascii="Times New Roman" w:hAnsi="Times New Roman" w:cs="Times New Roman"/>
+        <w:t>Calculate the total revenue for each customer type (</w:t>
+      </w:r>
+      <w:proofErr w:type="spellStart"/>
+      <w:r>
+        <w:rPr>
+          <w:rFonts w:ascii="Times New Roman" w:hAnsi="Times New Roman" w:cs="Times New Roman"/>
+          <w:sz w:val="26"/>
+          <w:szCs w:val="26"/>
+        </w:rPr>
+        <w:t>customer_type</w:t>
+      </w:r>
+      <w:proofErr w:type="spellEnd"/>
+      <w:r>
+        <w:rPr>
+          <w:rFonts w:ascii="Times New Roman" w:hAnsi="Times New Roman" w:cs="Times New Roman"/>
+          <w:sz w:val="26"/>
+          <w:szCs w:val="26"/>
+        </w:rPr>
+        <w:t>) in 2022.</w:t>
+      </w:r>
+    </w:p>
+    <w:p>
+      <w:pPr>
+        <w:ind w:left="360"/>
+        <w:rPr>
+          <w:rFonts w:ascii="Times New Roman" w:hAnsi="Times New Roman" w:cs="Times New Roman"/>
+          <w:sz w:val="26"/>
+          <w:szCs w:val="26"/>
+        </w:rPr>
+      </w:pPr>
+      <w:r>
+        <w:rPr>
+          <w:rFonts w:ascii="Times New Roman" w:hAnsi="Times New Roman" w:cs="Times New Roman"/>
+          <w:noProof/>
           <w:sz w:val="26"/>
           <w:szCs w:val="26"/>
         </w:rPr>
@@ -988,21 +1156,32 @@
           <w:sz w:val="26"/>
           <w:szCs w:val="26"/>
         </w:rPr>
-        <w:t>How many different SKUs are stored in each city? Show the city name and corresponding SKU count ?</w:t>
-      </w:r>
-    </w:p>
-    <w:p>
-      <w:pPr>
-        <w:ind w:left="360"/>
-        <w:rPr>
-          <w:rFonts w:ascii="Times New Roman" w:hAnsi="Times New Roman" w:cs="Times New Roman"/>
-          <w:sz w:val="26"/>
-          <w:szCs w:val="26"/>
-        </w:rPr>
-      </w:pPr>
-      <w:r>
-        <w:rPr>
-          <w:rFonts w:ascii="Times New Roman" w:hAnsi="Times New Roman" w:cs="Times New Roman"/>
+        <w:t xml:space="preserve">How many different SKUs are stored in each city? Show the city name and corresponding SKU </w:t>
+      </w:r>
+      <w:proofErr w:type="gramStart"/>
+      <w:r>
+        <w:rPr>
+          <w:rFonts w:ascii="Times New Roman" w:hAnsi="Times New Roman" w:cs="Times New Roman"/>
+          <w:sz w:val="26"/>
+          <w:szCs w:val="26"/>
+        </w:rPr>
+        <w:t>count ?</w:t>
+      </w:r>
+      <w:proofErr w:type="gramEnd"/>
+    </w:p>
+    <w:p>
+      <w:pPr>
+        <w:ind w:left="360"/>
+        <w:rPr>
+          <w:rFonts w:ascii="Times New Roman" w:hAnsi="Times New Roman" w:cs="Times New Roman"/>
+          <w:sz w:val="26"/>
+          <w:szCs w:val="26"/>
+        </w:rPr>
+      </w:pPr>
+      <w:r>
+        <w:rPr>
+          <w:rFonts w:ascii="Times New Roman" w:hAnsi="Times New Roman" w:cs="Times New Roman"/>
+          <w:noProof/>
           <w:sz w:val="26"/>
           <w:szCs w:val="26"/>
         </w:rPr>
@@ -1092,7 +1271,25 @@
           <w:sz w:val="26"/>
           <w:szCs w:val="26"/>
         </w:rPr>
-        <w:t>Display the total quantity of products sold (order_quantity) in each province from January 2023 to July 2023.</w:t>
+        <w:t>Display the total quantity of products sold (</w:t>
+      </w:r>
+      <w:proofErr w:type="spellStart"/>
+      <w:r>
+        <w:rPr>
+          <w:rFonts w:ascii="Times New Roman" w:hAnsi="Times New Roman" w:cs="Times New Roman"/>
+          <w:sz w:val="26"/>
+          <w:szCs w:val="26"/>
+        </w:rPr>
+        <w:t>order_quantity</w:t>
+      </w:r>
+      <w:proofErr w:type="spellEnd"/>
+      <w:r>
+        <w:rPr>
+          <w:rFonts w:ascii="Times New Roman" w:hAnsi="Times New Roman" w:cs="Times New Roman"/>
+          <w:sz w:val="26"/>
+          <w:szCs w:val="26"/>
+        </w:rPr>
+        <w:t>) in each province from January 2023 to July 2023.</w:t>
       </w:r>
     </w:p>
     <w:p>
@@ -1228,21 +1425,40 @@
           <w:sz w:val="26"/>
           <w:szCs w:val="26"/>
         </w:rPr>
-        <w:t>Find all products with inventory value (total_value) greater than 500,000, showing product name, warehouse location, and corresponding value.</w:t>
-      </w:r>
-    </w:p>
-    <w:p>
-      <w:pPr>
-        <w:ind w:left="360"/>
-        <w:rPr>
-          <w:rFonts w:ascii="Times New Roman" w:hAnsi="Times New Roman" w:cs="Times New Roman"/>
-          <w:sz w:val="26"/>
-          <w:szCs w:val="26"/>
-        </w:rPr>
-      </w:pPr>
-      <w:r>
-        <w:rPr>
-          <w:rFonts w:ascii="Times New Roman" w:hAnsi="Times New Roman" w:cs="Times New Roman"/>
+        <w:t>Find all products with inventory value (</w:t>
+      </w:r>
+      <w:proofErr w:type="spellStart"/>
+      <w:r>
+        <w:rPr>
+          <w:rFonts w:ascii="Times New Roman" w:hAnsi="Times New Roman" w:cs="Times New Roman"/>
+          <w:sz w:val="26"/>
+          <w:szCs w:val="26"/>
+        </w:rPr>
+        <w:t>total_value</w:t>
+      </w:r>
+      <w:proofErr w:type="spellEnd"/>
+      <w:r>
+        <w:rPr>
+          <w:rFonts w:ascii="Times New Roman" w:hAnsi="Times New Roman" w:cs="Times New Roman"/>
+          <w:sz w:val="26"/>
+          <w:szCs w:val="26"/>
+        </w:rPr>
+        <w:t>) greater than 500,000, showing product name, warehouse location, and corresponding value.</w:t>
+      </w:r>
+    </w:p>
+    <w:p>
+      <w:pPr>
+        <w:ind w:left="360"/>
+        <w:rPr>
+          <w:rFonts w:ascii="Times New Roman" w:hAnsi="Times New Roman" w:cs="Times New Roman"/>
+          <w:sz w:val="26"/>
+          <w:szCs w:val="26"/>
+        </w:rPr>
+      </w:pPr>
+      <w:r>
+        <w:rPr>
+          <w:rFonts w:ascii="Times New Roman" w:hAnsi="Times New Roman" w:cs="Times New Roman"/>
+          <w:noProof/>
           <w:sz w:val="26"/>
           <w:szCs w:val="26"/>
         </w:rPr>
@@ -1306,31 +1522,50 @@
           <w:sz w:val="26"/>
           <w:szCs w:val="26"/>
         </w:rPr>
-        <w:t>Show the number of different products (distinct SKUs) and total inventory quantity (sum of current_inventory_quantity) at each warehouse.</w:t>
-      </w:r>
-    </w:p>
-    <w:p>
-      <w:pPr>
-        <w:ind w:left="360"/>
-        <w:rPr>
-          <w:rFonts w:ascii="Times New Roman" w:hAnsi="Times New Roman" w:cs="Times New Roman"/>
-          <w:sz w:val="26"/>
-          <w:szCs w:val="26"/>
-        </w:rPr>
-      </w:pPr>
-    </w:p>
-    <w:p>
-      <w:pPr>
-        <w:ind w:left="360"/>
-        <w:rPr>
-          <w:rFonts w:ascii="Times New Roman" w:hAnsi="Times New Roman" w:cs="Times New Roman"/>
-          <w:sz w:val="26"/>
-          <w:szCs w:val="26"/>
-        </w:rPr>
-      </w:pPr>
-      <w:r>
-        <w:rPr>
-          <w:rFonts w:ascii="Times New Roman" w:hAnsi="Times New Roman" w:cs="Times New Roman"/>
+        <w:t xml:space="preserve">Show the number of different products (distinct SKUs) and total inventory quantity (sum of </w:t>
+      </w:r>
+      <w:proofErr w:type="spellStart"/>
+      <w:r>
+        <w:rPr>
+          <w:rFonts w:ascii="Times New Roman" w:hAnsi="Times New Roman" w:cs="Times New Roman"/>
+          <w:sz w:val="26"/>
+          <w:szCs w:val="26"/>
+        </w:rPr>
+        <w:t>current_inventory_quantity</w:t>
+      </w:r>
+      <w:proofErr w:type="spellEnd"/>
+      <w:r>
+        <w:rPr>
+          <w:rFonts w:ascii="Times New Roman" w:hAnsi="Times New Roman" w:cs="Times New Roman"/>
+          <w:sz w:val="26"/>
+          <w:szCs w:val="26"/>
+        </w:rPr>
+        <w:t>) at each warehouse.</w:t>
+      </w:r>
+    </w:p>
+    <w:p>
+      <w:pPr>
+        <w:ind w:left="360"/>
+        <w:rPr>
+          <w:rFonts w:ascii="Times New Roman" w:hAnsi="Times New Roman" w:cs="Times New Roman"/>
+          <w:sz w:val="26"/>
+          <w:szCs w:val="26"/>
+        </w:rPr>
+      </w:pPr>
+    </w:p>
+    <w:p>
+      <w:pPr>
+        <w:ind w:left="360"/>
+        <w:rPr>
+          <w:rFonts w:ascii="Times New Roman" w:hAnsi="Times New Roman" w:cs="Times New Roman"/>
+          <w:sz w:val="26"/>
+          <w:szCs w:val="26"/>
+        </w:rPr>
+      </w:pPr>
+      <w:r>
+        <w:rPr>
+          <w:rFonts w:ascii="Times New Roman" w:hAnsi="Times New Roman" w:cs="Times New Roman"/>
+          <w:noProof/>
           <w:sz w:val="26"/>
           <w:szCs w:val="26"/>
         </w:rPr>
@@ -1463,7 +1698,25 @@
           <w:sz w:val="26"/>
           <w:szCs w:val="26"/>
         </w:rPr>
-        <w:t xml:space="preserve">(advance : </w:t>
+        <w:t>(</w:t>
+      </w:r>
+      <w:proofErr w:type="gramStart"/>
+      <w:r>
+        <w:rPr>
+          <w:rFonts w:ascii="Times New Roman" w:hAnsi="Times New Roman" w:cs="Times New Roman"/>
+          <w:sz w:val="26"/>
+          <w:szCs w:val="26"/>
+        </w:rPr>
+        <w:t>advance :</w:t>
+      </w:r>
+      <w:proofErr w:type="gramEnd"/>
+      <w:r>
+        <w:rPr>
+          <w:rFonts w:ascii="Times New Roman" w:hAnsi="Times New Roman" w:cs="Times New Roman"/>
+          <w:sz w:val="26"/>
+          <w:szCs w:val="26"/>
+        </w:rPr>
+        <w:t xml:space="preserve"> </w:t>
       </w:r>
       <w:r>
         <w:rPr>
@@ -1494,6 +1747,7 @@
       <w:r>
         <w:rPr>
           <w:rFonts w:ascii="Times New Roman" w:hAnsi="Times New Roman" w:cs="Times New Roman"/>
+          <w:noProof/>
           <w:sz w:val="26"/>
           <w:szCs w:val="26"/>
         </w:rPr>
@@ -1642,6 +1896,7 @@
       <w:r>
         <w:rPr>
           <w:rFonts w:ascii="Times New Roman" w:hAnsi="Times New Roman" w:cs="Times New Roman"/>
+          <w:noProof/>
           <w:sz w:val="26"/>
           <w:szCs w:val="26"/>
         </w:rPr>
@@ -1720,6 +1975,7 @@
       <w:r>
         <w:rPr>
           <w:rFonts w:ascii="Times New Roman" w:hAnsi="Times New Roman" w:cs="Times New Roman"/>
+          <w:noProof/>
           <w:sz w:val="26"/>
           <w:szCs w:val="26"/>
         </w:rPr>
@@ -1760,6 +2016,115 @@
         </w:drawing>
       </w:r>
     </w:p>
+    <w:p>
+      <w:pPr>
+        <w:ind w:left="360"/>
+        <w:rPr>
+          <w:rFonts w:ascii="Times New Roman" w:hAnsi="Times New Roman" w:cs="Times New Roman"/>
+          <w:sz w:val="26"/>
+          <w:szCs w:val="26"/>
+        </w:rPr>
+      </w:pPr>
+    </w:p>
+    <w:p>
+      <w:pPr>
+        <w:ind w:left="360"/>
+        <w:rPr>
+          <w:rFonts w:ascii="Times New Roman" w:hAnsi="Times New Roman" w:cs="Times New Roman"/>
+          <w:b/>
+          <w:bCs/>
+          <w:sz w:val="26"/>
+          <w:szCs w:val="26"/>
+        </w:rPr>
+      </w:pPr>
+      <w:r>
+        <w:rPr>
+          <w:rFonts w:ascii="Times New Roman" w:hAnsi="Times New Roman" w:cs="Times New Roman"/>
+          <w:b/>
+          <w:bCs/>
+          <w:sz w:val="26"/>
+          <w:szCs w:val="26"/>
+        </w:rPr>
+        <w:t xml:space="preserve">10 </w:t>
+      </w:r>
+      <w:r>
+        <w:rPr>
+          <w:rFonts w:ascii="Times New Roman" w:hAnsi="Times New Roman" w:cs="Times New Roman"/>
+          <w:b/>
+          <w:bCs/>
+          <w:sz w:val="26"/>
+          <w:szCs w:val="26"/>
+        </w:rPr>
+        <w:t>Visualization: Line, Bar &amp; Pie Chart Questions</w:t>
+      </w:r>
+    </w:p>
+    <w:p>
+      <w:pPr>
+        <w:pStyle w:val="ListParagraph"/>
+        <w:numPr>
+          <w:ilvl w:val="0"/>
+          <w:numId w:val="3"/>
+        </w:numPr>
+        <w:rPr>
+          <w:rFonts w:ascii="Times New Roman" w:hAnsi="Times New Roman" w:cs="Times New Roman"/>
+          <w:sz w:val="26"/>
+          <w:szCs w:val="26"/>
+        </w:rPr>
+      </w:pPr>
+      <w:r>
+        <w:rPr>
+          <w:rFonts w:ascii="Times New Roman" w:hAnsi="Times New Roman" w:cs="Times New Roman"/>
+          <w:sz w:val="26"/>
+          <w:szCs w:val="26"/>
+        </w:rPr>
+        <w:t>Create a bar chart showing total inventory value for each warehouse.</w:t>
+      </w:r>
+    </w:p>
+    <w:p>
+      <w:pPr>
+        <w:pStyle w:val="ListParagraph"/>
+        <w:numPr>
+          <w:ilvl w:val="0"/>
+          <w:numId w:val="3"/>
+        </w:numPr>
+        <w:rPr>
+          <w:rFonts w:ascii="Times New Roman" w:hAnsi="Times New Roman" w:cs="Times New Roman"/>
+          <w:sz w:val="26"/>
+          <w:szCs w:val="26"/>
+        </w:rPr>
+      </w:pPr>
+      <w:r>
+        <w:rPr>
+          <w:rFonts w:ascii="Times New Roman" w:hAnsi="Times New Roman" w:cs="Times New Roman"/>
+          <w:sz w:val="26"/>
+          <w:szCs w:val="26"/>
+        </w:rPr>
+        <w:lastRenderedPageBreak/>
+        <w:t>Create a grouped bar chart showing total sales by customer type for each quarter of 2022. Use different colors for each customer type.</w:t>
+      </w:r>
+    </w:p>
+    <w:p>
+      <w:pPr>
+        <w:pStyle w:val="ListParagraph"/>
+        <w:numPr>
+          <w:ilvl w:val="0"/>
+          <w:numId w:val="3"/>
+        </w:numPr>
+        <w:rPr>
+          <w:rFonts w:ascii="Times New Roman" w:hAnsi="Times New Roman" w:cs="Times New Roman"/>
+          <w:sz w:val="26"/>
+          <w:szCs w:val="26"/>
+        </w:rPr>
+      </w:pPr>
+      <w:r>
+        <w:rPr>
+          <w:rFonts w:ascii="Times New Roman" w:hAnsi="Times New Roman" w:cs="Times New Roman"/>
+          <w:sz w:val="26"/>
+          <w:szCs w:val="26"/>
+        </w:rPr>
+        <w:t>Create a pie chart showing the percentage breakdown of total revenue by customer type. Include percentage labels and a legend</w:t>
+      </w:r>
+    </w:p>
     <w:sectPr>
       <w:pgSz w:w="12240" w:h="15840"/>
       <w:pgMar w:top="1440" w:right="1440" w:bottom="1440" w:left="1440" w:header="720" w:footer="720" w:gutter="0"/>
@@ -1974,11 +2339,103 @@
       </w:pPr>
     </w:lvl>
   </w:abstractNum>
+  <w:abstractNum w:abstractNumId="2" w15:restartNumberingAfterBreak="0">
+    <w:nsid w:val="78E54194"/>
+    <w:multiLevelType w:val="hybridMultilevel"/>
+    <w:tmpl w:val="32DA300C"/>
+    <w:lvl w:ilvl="0" w:tplc="0409000F">
+      <w:start w:val="1"/>
+      <w:numFmt w:val="decimal"/>
+      <w:lvlText w:val="%1."/>
+      <w:lvlJc w:val="left"/>
+      <w:pPr>
+        <w:ind w:left="720" w:hanging="360"/>
+      </w:pPr>
+      <w:rPr>
+        <w:rFonts w:hint="default"/>
+      </w:rPr>
+    </w:lvl>
+    <w:lvl w:ilvl="1" w:tplc="04090019" w:tentative="1">
+      <w:start w:val="1"/>
+      <w:numFmt w:val="lowerLetter"/>
+      <w:lvlText w:val="%2."/>
+      <w:lvlJc w:val="left"/>
+      <w:pPr>
+        <w:ind w:left="1440" w:hanging="360"/>
+      </w:pPr>
+    </w:lvl>
+    <w:lvl w:ilvl="2" w:tplc="0409001B" w:tentative="1">
+      <w:start w:val="1"/>
+      <w:numFmt w:val="lowerRoman"/>
+      <w:lvlText w:val="%3."/>
+      <w:lvlJc w:val="right"/>
+      <w:pPr>
+        <w:ind w:left="2160" w:hanging="180"/>
+      </w:pPr>
+    </w:lvl>
+    <w:lvl w:ilvl="3" w:tplc="0409000F" w:tentative="1">
+      <w:start w:val="1"/>
+      <w:numFmt w:val="decimal"/>
+      <w:lvlText w:val="%4."/>
+      <w:lvlJc w:val="left"/>
+      <w:pPr>
+        <w:ind w:left="2880" w:hanging="360"/>
+      </w:pPr>
+    </w:lvl>
+    <w:lvl w:ilvl="4" w:tplc="04090019" w:tentative="1">
+      <w:start w:val="1"/>
+      <w:numFmt w:val="lowerLetter"/>
+      <w:lvlText w:val="%5."/>
+      <w:lvlJc w:val="left"/>
+      <w:pPr>
+        <w:ind w:left="3600" w:hanging="360"/>
+      </w:pPr>
+    </w:lvl>
+    <w:lvl w:ilvl="5" w:tplc="0409001B" w:tentative="1">
+      <w:start w:val="1"/>
+      <w:numFmt w:val="lowerRoman"/>
+      <w:lvlText w:val="%6."/>
+      <w:lvlJc w:val="right"/>
+      <w:pPr>
+        <w:ind w:left="4320" w:hanging="180"/>
+      </w:pPr>
+    </w:lvl>
+    <w:lvl w:ilvl="6" w:tplc="0409000F" w:tentative="1">
+      <w:start w:val="1"/>
+      <w:numFmt w:val="decimal"/>
+      <w:lvlText w:val="%7."/>
+      <w:lvlJc w:val="left"/>
+      <w:pPr>
+        <w:ind w:left="5040" w:hanging="360"/>
+      </w:pPr>
+    </w:lvl>
+    <w:lvl w:ilvl="7" w:tplc="04090019" w:tentative="1">
+      <w:start w:val="1"/>
+      <w:numFmt w:val="lowerLetter"/>
+      <w:lvlText w:val="%8."/>
+      <w:lvlJc w:val="left"/>
+      <w:pPr>
+        <w:ind w:left="5760" w:hanging="360"/>
+      </w:pPr>
+    </w:lvl>
+    <w:lvl w:ilvl="8" w:tplc="0409001B" w:tentative="1">
+      <w:start w:val="1"/>
+      <w:numFmt w:val="lowerRoman"/>
+      <w:lvlText w:val="%9."/>
+      <w:lvlJc w:val="right"/>
+      <w:pPr>
+        <w:ind w:left="6480" w:hanging="180"/>
+      </w:pPr>
+    </w:lvl>
+  </w:abstractNum>
   <w:num w:numId="1">
     <w:abstractNumId w:val="1"/>
   </w:num>
   <w:num w:numId="2">
     <w:abstractNumId w:val="0"/>
+  </w:num>
+  <w:num w:numId="3">
+    <w:abstractNumId w:val="2"/>
   </w:num>
 </w:numbering>
 </file>

</xml_diff>

<commit_message>
add question type sales velocity
</commit_message>
<xml_diff>
--- a/report/question_test.docx
+++ b/report/question_test.docx
@@ -479,17 +479,8 @@
           <w:sz w:val="26"/>
           <w:szCs w:val="26"/>
         </w:rPr>
-        <w:t>What is the latitude and Longitude of warehouse GUT</w:t>
-      </w:r>
-      <w:proofErr w:type="gramStart"/>
-      <w:r>
-        <w:rPr>
-          <w:sz w:val="26"/>
-          <w:szCs w:val="26"/>
-        </w:rPr>
-        <w:t>930 ?</w:t>
-      </w:r>
-      <w:proofErr w:type="gramEnd"/>
+        <w:t>What is the latitude and Longitude of warehouse GUT930 ?</w:t>
+      </w:r>
     </w:p>
     <w:tbl>
       <w:tblPr>
@@ -1156,18 +1147,8 @@
           <w:sz w:val="26"/>
           <w:szCs w:val="26"/>
         </w:rPr>
-        <w:t xml:space="preserve">How many different SKUs are stored in each city? Show the city name and corresponding SKU </w:t>
-      </w:r>
-      <w:proofErr w:type="gramStart"/>
-      <w:r>
-        <w:rPr>
-          <w:rFonts w:ascii="Times New Roman" w:hAnsi="Times New Roman" w:cs="Times New Roman"/>
-          <w:sz w:val="26"/>
-          <w:szCs w:val="26"/>
-        </w:rPr>
-        <w:t>count ?</w:t>
-      </w:r>
-      <w:proofErr w:type="gramEnd"/>
+        <w:t>How many different SKUs are stored in each city? Show the city name and corresponding SKU count ?</w:t>
+      </w:r>
     </w:p>
     <w:p>
       <w:pPr>
@@ -1698,25 +1679,7 @@
           <w:sz w:val="26"/>
           <w:szCs w:val="26"/>
         </w:rPr>
-        <w:t>(</w:t>
-      </w:r>
-      <w:proofErr w:type="gramStart"/>
-      <w:r>
-        <w:rPr>
-          <w:rFonts w:ascii="Times New Roman" w:hAnsi="Times New Roman" w:cs="Times New Roman"/>
-          <w:sz w:val="26"/>
-          <w:szCs w:val="26"/>
-        </w:rPr>
-        <w:t>advance :</w:t>
-      </w:r>
-      <w:proofErr w:type="gramEnd"/>
-      <w:r>
-        <w:rPr>
-          <w:rFonts w:ascii="Times New Roman" w:hAnsi="Times New Roman" w:cs="Times New Roman"/>
-          <w:sz w:val="26"/>
-          <w:szCs w:val="26"/>
-        </w:rPr>
-        <w:t xml:space="preserve"> </w:t>
+        <w:t xml:space="preserve">(advance : </w:t>
       </w:r>
       <w:r>
         <w:rPr>
@@ -2045,17 +2008,7 @@
           <w:sz w:val="26"/>
           <w:szCs w:val="26"/>
         </w:rPr>
-        <w:t xml:space="preserve">10 </w:t>
-      </w:r>
-      <w:r>
-        <w:rPr>
-          <w:rFonts w:ascii="Times New Roman" w:hAnsi="Times New Roman" w:cs="Times New Roman"/>
-          <w:b/>
-          <w:bCs/>
-          <w:sz w:val="26"/>
-          <w:szCs w:val="26"/>
-        </w:rPr>
-        <w:t>Visualization: Line, Bar &amp; Pie Chart Questions</w:t>
+        <w:t>10 Visualization: Line, Bar &amp; Pie Chart Questions</w:t>
       </w:r>
     </w:p>
     <w:p>
@@ -2123,6 +2076,71 @@
           <w:szCs w:val="26"/>
         </w:rPr>
         <w:t>Create a pie chart showing the percentage breakdown of total revenue by customer type. Include percentage labels and a legend</w:t>
+      </w:r>
+    </w:p>
+    <w:p>
+      <w:pPr>
+        <w:rPr>
+          <w:rFonts w:ascii="Times New Roman" w:hAnsi="Times New Roman" w:cs="Times New Roman"/>
+          <w:sz w:val="26"/>
+          <w:szCs w:val="26"/>
+        </w:rPr>
+      </w:pPr>
+    </w:p>
+    <w:p>
+      <w:pPr>
+        <w:rPr>
+          <w:rFonts w:ascii="Times New Roman" w:hAnsi="Times New Roman" w:cs="Times New Roman"/>
+          <w:sz w:val="40"/>
+          <w:szCs w:val="40"/>
+        </w:rPr>
+      </w:pPr>
+      <w:r>
+        <w:rPr>
+          <w:rFonts w:ascii="Times New Roman" w:hAnsi="Times New Roman" w:cs="Times New Roman"/>
+          <w:sz w:val="40"/>
+          <w:szCs w:val="40"/>
+        </w:rPr>
+        <w:t>V</w:t>
+      </w:r>
+      <w:r>
+        <w:rPr>
+          <w:rFonts w:ascii="Times New Roman" w:hAnsi="Times New Roman" w:cs="Times New Roman"/>
+          <w:sz w:val="40"/>
+          <w:szCs w:val="40"/>
+        </w:rPr>
+        <w:t>elocity</w:t>
+      </w:r>
+    </w:p>
+    <w:p>
+      <w:pPr>
+        <w:rPr>
+          <w:rFonts w:ascii="Arial" w:hAnsi="Arial" w:cs="Arial"/>
+          <w:color w:val="31333F"/>
+        </w:rPr>
+      </w:pPr>
+      <w:r>
+        <w:rPr>
+          <w:rFonts w:ascii="Arial" w:hAnsi="Arial" w:cs="Arial"/>
+          <w:color w:val="31333F"/>
+        </w:rPr>
+        <w:t>What is the daily sales velocity of all SKUs for the last 30 days?</w:t>
+      </w:r>
+    </w:p>
+    <w:p>
+      <w:pPr>
+        <w:rPr>
+          <w:rFonts w:ascii="Times New Roman" w:hAnsi="Times New Roman" w:cs="Times New Roman"/>
+          <w:sz w:val="40"/>
+          <w:szCs w:val="40"/>
+        </w:rPr>
+      </w:pPr>
+      <w:r>
+        <w:rPr>
+          <w:rFonts w:ascii="Arial" w:hAnsi="Arial" w:cs="Arial"/>
+          <w:color w:val="31333F"/>
+        </w:rPr>
+        <w:t>Show daily sales velocity for ALL SKUs including those with zero sales in the last 30 days</w:t>
       </w:r>
     </w:p>
     <w:sectPr>

</xml_diff>